<commit_message>
added ROM3 specialty pages. Up to Task 2.
</commit_message>
<xml_diff>
--- a/resources/C769_ROM3_IT Capstone Report Template_Task3.docx
+++ b/resources/C769_ROM3_IT Capstone Report Template_Task3.docx
@@ -164,6 +164,101 @@
     </w:p>
     <w:p>
       <w:pPr>
+        <w:pStyle w:val="Title"/>
+        <w:keepNext w:val="0"/>
+        <w:keepLines w:val="0"/>
+        <w:spacing w:after="80" w:line="240" w:lineRule="auto"/>
+        <w:ind w:firstLine="720"/>
+        <w:jc w:val="center"/>
+        <w:rPr>
+          <w:rFonts w:ascii="Calibri Light" w:hAnsi="Calibri Light" w:eastAsia="Calibri Light" w:cs="Calibri Light"/>
+          <w:b w:val="0"/>
+          <w:bCs w:val="0"/>
+          <w:i w:val="0"/>
+          <w:iCs w:val="0"/>
+          <w:noProof w:val="0"/>
+          <w:sz w:val="56"/>
+          <w:szCs w:val="56"/>
+          <w:lang w:val="en-US"/>
+        </w:rPr>
+      </w:pPr>
+      <w:r>
+        <w:rPr>
+          <w:rFonts w:ascii="Calibri Light" w:hAnsi="Calibri Light" w:eastAsia="Calibri Light" w:cs="Calibri Light"/>
+          <w:b w:val="0"/>
+          <w:bCs w:val="0"/>
+          <w:i w:val="0"/>
+          <w:iCs w:val="0"/>
+          <w:noProof w:val="0"/>
+          <w:sz w:val="56"/>
+          <w:szCs w:val="56"/>
+          <w:lang w:val="en-US"/>
+        </w:rPr>
+        <w:t>Title of Capstone Here</w:t>
+      </w:r>
+    </w:p>
+    <w:p>
+      <w:pPr>
+        <w:keepNext w:val="0"/>
+        <w:keepLines w:val="0"/>
+        <w:spacing w:after="160" w:line="259" w:lineRule="auto"/>
+        <w:ind w:firstLine="720"/>
+        <w:jc w:val="center"/>
+        <w:rPr>
+          <w:rFonts w:ascii="Calibri" w:hAnsi="Calibri" w:eastAsia="Calibri" w:cs="Calibri"/>
+          <w:b w:val="0"/>
+          <w:bCs w:val="0"/>
+          <w:i w:val="0"/>
+          <w:iCs w:val="0"/>
+          <w:noProof w:val="0"/>
+          <w:sz w:val="22"/>
+          <w:szCs w:val="22"/>
+          <w:lang w:val="en-US"/>
+        </w:rPr>
+      </w:pPr>
+      <w:r>
+        <w:rPr>
+          <w:rFonts w:ascii="Calibri" w:hAnsi="Calibri" w:eastAsia="Calibri" w:cs="Calibri"/>
+          <w:b w:val="0"/>
+          <w:bCs w:val="0"/>
+          <w:i w:val="0"/>
+          <w:iCs w:val="0"/>
+          <w:noProof w:val="0"/>
+          <w:sz w:val="22"/>
+          <w:szCs w:val="22"/>
+          <w:lang w:val="en-US"/>
+        </w:rPr>
+        <w:t>Author's Full Name Here, Including Middle Initial</w:t>
+      </w:r>
+    </w:p>
+    <w:p>
+      <w:pPr>
+        <w:pStyle w:val="Heading1"/>
+        <w:keepNext w:val="0"/>
+        <w:keepLines w:val="0"/>
+        <w:rPr>
+          <w:rFonts w:ascii="Calibri" w:hAnsi="Calibri" w:eastAsia="Calibri" w:cs="Calibri"/>
+          <w:b w:val="1"/>
+          <w:bCs w:val="1"/>
+          <w:i w:val="0"/>
+          <w:iCs w:val="0"/>
+          <w:noProof w:val="0"/>
+          <w:color w:val="auto"/>
+          <w:sz w:val="32"/>
+          <w:szCs w:val="32"/>
+          <w:lang w:val="en-US"/>
+        </w:rPr>
+      </w:pPr>
+      <w:r>
+        <w:rPr>
+          <w:noProof w:val="0"/>
+          <w:lang w:val="en-US"/>
+        </w:rPr>
+        <w:t>Western Governors University</w:t>
+      </w:r>
+    </w:p>
+    <w:p>
+      <w:pPr>
         <w:spacing w:after="0" w:line="480" w:lineRule="auto"/>
         <w:jc w:val="center"/>
         <w:rPr>
@@ -172,52 +267,6 @@
           <w:szCs w:val="24"/>
         </w:rPr>
       </w:pPr>
-      <w:r>
-        <w:rPr>
-          <w:rFonts w:ascii="Times New Roman" w:hAnsi="Times New Roman" w:cs="Times New Roman"/>
-          <w:sz w:val="24"/>
-          <w:szCs w:val="24"/>
-        </w:rPr>
-        <w:t>Title of Capstone Here</w:t>
-      </w:r>
-    </w:p>
-    <w:p>
-      <w:pPr>
-        <w:spacing w:after="0" w:line="480" w:lineRule="auto"/>
-        <w:jc w:val="center"/>
-        <w:rPr>
-          <w:rFonts w:ascii="Times New Roman" w:hAnsi="Times New Roman" w:cs="Times New Roman"/>
-          <w:sz w:val="24"/>
-          <w:szCs w:val="24"/>
-        </w:rPr>
-      </w:pPr>
-      <w:r>
-        <w:rPr>
-          <w:rFonts w:ascii="Times New Roman" w:hAnsi="Times New Roman" w:cs="Times New Roman"/>
-          <w:sz w:val="24"/>
-          <w:szCs w:val="24"/>
-        </w:rPr>
-        <w:t>Author's Full Name Here, Including Middle Initial</w:t>
-      </w:r>
-    </w:p>
-    <w:p>
-      <w:pPr>
-        <w:spacing w:after="0" w:line="480" w:lineRule="auto"/>
-        <w:jc w:val="center"/>
-        <w:rPr>
-          <w:rFonts w:ascii="Times New Roman" w:hAnsi="Times New Roman" w:cs="Times New Roman"/>
-          <w:sz w:val="24"/>
-          <w:szCs w:val="24"/>
-        </w:rPr>
-      </w:pPr>
-      <w:r>
-        <w:rPr>
-          <w:rFonts w:ascii="Times New Roman" w:hAnsi="Times New Roman" w:cs="Times New Roman"/>
-          <w:sz w:val="24"/>
-          <w:szCs w:val="24"/>
-        </w:rPr>
-        <w:t>Western Governors University</w:t>
-      </w:r>
     </w:p>
     <w:p>
       <w:pPr>
@@ -293,12 +342,18 @@
           <w:docPartGallery w:val="Table of Contents"/>
           <w:docPartUnique/>
         </w:docPartObj>
+        <w:rPr>
+          <w:rFonts w:ascii="Calibri" w:hAnsi="Calibri" w:eastAsia="Calibri" w:cs="Arial" w:asciiTheme="minorAscii" w:hAnsiTheme="minorAscii" w:eastAsiaTheme="minorAscii" w:cstheme="minorBidi"/>
+          <w:color w:val="auto"/>
+          <w:sz w:val="22"/>
+          <w:szCs w:val="22"/>
+        </w:rPr>
       </w:sdtPr>
       <w:sdtEndPr>
         <w:rPr>
-          <w:rFonts w:asciiTheme="minorHAnsi" w:eastAsiaTheme="minorHAnsi" w:hAnsiTheme="minorHAnsi" w:cstheme="minorBidi"/>
-          <w:b/>
-          <w:bCs/>
+          <w:rFonts w:ascii="Calibri" w:hAnsi="Calibri" w:eastAsia="Calibri" w:cs="Arial" w:asciiTheme="minorAscii" w:hAnsiTheme="minorAscii" w:eastAsiaTheme="minorAscii" w:cstheme="minorBidi"/>
+          <w:b w:val="1"/>
+          <w:bCs w:val="1"/>
           <w:noProof/>
           <w:color w:val="auto"/>
           <w:sz w:val="22"/>
@@ -338,7 +393,7 @@
               <w:tab w:val="right" w:leader="dot" w:pos="9350"/>
             </w:tabs>
             <w:rPr>
-              <w:rFonts w:ascii="Times New Roman" w:eastAsiaTheme="minorEastAsia" w:hAnsi="Times New Roman" w:cs="Times New Roman"/>
+              <w:rFonts w:ascii="Times New Roman" w:hAnsi="Times New Roman" w:cs="Times New Roman" w:eastAsiaTheme="minorEastAsia"/>
               <w:noProof/>
               <w:kern w:val="2"/>
               <w:sz w:val="24"/>
@@ -370,11 +425,11 @@
             </w:rPr>
             <w:fldChar w:fldCharType="separate"/>
           </w:r>
-          <w:hyperlink w:anchor="_Toc174619729" w:history="1">
+          <w:hyperlink w:history="1" w:anchor="_Toc174619729">
             <w:r>
               <w:rPr>
                 <w:rStyle w:val="Hyperlink"/>
-                <w:rFonts w:ascii="Times New Roman" w:eastAsia="Times New Roman" w:hAnsi="Times New Roman" w:cs="Times New Roman"/>
+                <w:rFonts w:ascii="Times New Roman" w:hAnsi="Times New Roman" w:eastAsia="Times New Roman" w:cs="Times New Roman"/>
                 <w:noProof/>
                 <w:sz w:val="24"/>
                 <w:szCs w:val="24"/>
@@ -459,7 +514,7 @@
               <w:tab w:val="right" w:leader="dot" w:pos="9350"/>
             </w:tabs>
             <w:rPr>
-              <w:rFonts w:ascii="Times New Roman" w:eastAsiaTheme="minorEastAsia" w:hAnsi="Times New Roman" w:cs="Times New Roman"/>
+              <w:rFonts w:ascii="Times New Roman" w:hAnsi="Times New Roman" w:cs="Times New Roman" w:eastAsiaTheme="minorEastAsia"/>
               <w:noProof/>
               <w:kern w:val="2"/>
               <w:sz w:val="24"/>
@@ -467,11 +522,11 @@
               <w14:ligatures w14:val="standardContextual"/>
             </w:rPr>
           </w:pPr>
-          <w:hyperlink w:anchor="_Toc174619730" w:history="1">
+          <w:hyperlink w:history="1" w:anchor="_Toc174619730">
             <w:r>
               <w:rPr>
                 <w:rStyle w:val="Hyperlink"/>
-                <w:rFonts w:ascii="Times New Roman" w:eastAsia="Times New Roman" w:hAnsi="Times New Roman" w:cs="Times New Roman"/>
+                <w:rFonts w:ascii="Times New Roman" w:hAnsi="Times New Roman" w:eastAsia="Times New Roman" w:cs="Times New Roman"/>
                 <w:noProof/>
                 <w:sz w:val="24"/>
                 <w:szCs w:val="24"/>
@@ -556,7 +611,7 @@
               <w:tab w:val="right" w:leader="dot" w:pos="9350"/>
             </w:tabs>
             <w:rPr>
-              <w:rFonts w:ascii="Times New Roman" w:eastAsiaTheme="minorEastAsia" w:hAnsi="Times New Roman" w:cs="Times New Roman"/>
+              <w:rFonts w:ascii="Times New Roman" w:hAnsi="Times New Roman" w:cs="Times New Roman" w:eastAsiaTheme="minorEastAsia"/>
               <w:noProof/>
               <w:kern w:val="2"/>
               <w:sz w:val="24"/>
@@ -564,11 +619,11 @@
               <w14:ligatures w14:val="standardContextual"/>
             </w:rPr>
           </w:pPr>
-          <w:hyperlink w:anchor="_Toc174619731" w:history="1">
+          <w:hyperlink w:history="1" w:anchor="_Toc174619731">
             <w:r>
               <w:rPr>
                 <w:rStyle w:val="Hyperlink"/>
-                <w:rFonts w:ascii="Times New Roman" w:eastAsia="Times New Roman" w:hAnsi="Times New Roman" w:cs="Times New Roman"/>
+                <w:rFonts w:ascii="Times New Roman" w:hAnsi="Times New Roman" w:eastAsia="Times New Roman" w:cs="Times New Roman"/>
                 <w:noProof/>
                 <w:sz w:val="24"/>
                 <w:szCs w:val="24"/>
@@ -653,7 +708,7 @@
               <w:tab w:val="right" w:leader="dot" w:pos="9350"/>
             </w:tabs>
             <w:rPr>
-              <w:rFonts w:ascii="Times New Roman" w:eastAsiaTheme="minorEastAsia" w:hAnsi="Times New Roman" w:cs="Times New Roman"/>
+              <w:rFonts w:ascii="Times New Roman" w:hAnsi="Times New Roman" w:cs="Times New Roman" w:eastAsiaTheme="minorEastAsia"/>
               <w:noProof/>
               <w:kern w:val="2"/>
               <w:sz w:val="24"/>
@@ -661,11 +716,11 @@
               <w14:ligatures w14:val="standardContextual"/>
             </w:rPr>
           </w:pPr>
-          <w:hyperlink w:anchor="_Toc174619732" w:history="1">
+          <w:hyperlink w:history="1" w:anchor="_Toc174619732">
             <w:r>
               <w:rPr>
                 <w:rStyle w:val="Hyperlink"/>
-                <w:rFonts w:ascii="Times New Roman" w:eastAsia="Times New Roman" w:hAnsi="Times New Roman" w:cs="Times New Roman"/>
+                <w:rFonts w:ascii="Times New Roman" w:hAnsi="Times New Roman" w:eastAsia="Times New Roman" w:cs="Times New Roman"/>
                 <w:noProof/>
                 <w:sz w:val="24"/>
                 <w:szCs w:val="24"/>
@@ -750,7 +805,7 @@
               <w:tab w:val="right" w:leader="dot" w:pos="9350"/>
             </w:tabs>
             <w:rPr>
-              <w:rFonts w:ascii="Times New Roman" w:eastAsiaTheme="minorEastAsia" w:hAnsi="Times New Roman" w:cs="Times New Roman"/>
+              <w:rFonts w:ascii="Times New Roman" w:hAnsi="Times New Roman" w:cs="Times New Roman" w:eastAsiaTheme="minorEastAsia"/>
               <w:noProof/>
               <w:kern w:val="2"/>
               <w:sz w:val="24"/>
@@ -758,11 +813,11 @@
               <w14:ligatures w14:val="standardContextual"/>
             </w:rPr>
           </w:pPr>
-          <w:hyperlink w:anchor="_Toc174619733" w:history="1">
+          <w:hyperlink w:history="1" w:anchor="_Toc174619733">
             <w:r>
               <w:rPr>
                 <w:rStyle w:val="Hyperlink"/>
-                <w:rFonts w:ascii="Times New Roman" w:eastAsia="Times New Roman" w:hAnsi="Times New Roman" w:cs="Times New Roman"/>
+                <w:rFonts w:ascii="Times New Roman" w:hAnsi="Times New Roman" w:eastAsia="Times New Roman" w:cs="Times New Roman"/>
                 <w:noProof/>
                 <w:sz w:val="24"/>
                 <w:szCs w:val="24"/>
@@ -847,7 +902,7 @@
               <w:tab w:val="right" w:leader="dot" w:pos="9350"/>
             </w:tabs>
             <w:rPr>
-              <w:rFonts w:ascii="Times New Roman" w:eastAsiaTheme="minorEastAsia" w:hAnsi="Times New Roman" w:cs="Times New Roman"/>
+              <w:rFonts w:ascii="Times New Roman" w:hAnsi="Times New Roman" w:cs="Times New Roman" w:eastAsiaTheme="minorEastAsia"/>
               <w:noProof/>
               <w:kern w:val="2"/>
               <w:sz w:val="24"/>
@@ -855,11 +910,11 @@
               <w14:ligatures w14:val="standardContextual"/>
             </w:rPr>
           </w:pPr>
-          <w:hyperlink w:anchor="_Toc174619734" w:history="1">
+          <w:hyperlink w:history="1" w:anchor="_Toc174619734">
             <w:r>
               <w:rPr>
                 <w:rStyle w:val="Hyperlink"/>
-                <w:rFonts w:ascii="Times New Roman" w:eastAsia="Times New Roman" w:hAnsi="Times New Roman" w:cs="Times New Roman"/>
+                <w:rFonts w:ascii="Times New Roman" w:hAnsi="Times New Roman" w:eastAsia="Times New Roman" w:cs="Times New Roman"/>
                 <w:noProof/>
                 <w:sz w:val="24"/>
                 <w:szCs w:val="24"/>
@@ -944,7 +999,7 @@
               <w:tab w:val="right" w:leader="dot" w:pos="9350"/>
             </w:tabs>
             <w:rPr>
-              <w:rFonts w:ascii="Times New Roman" w:eastAsiaTheme="minorEastAsia" w:hAnsi="Times New Roman" w:cs="Times New Roman"/>
+              <w:rFonts w:ascii="Times New Roman" w:hAnsi="Times New Roman" w:cs="Times New Roman" w:eastAsiaTheme="minorEastAsia"/>
               <w:noProof/>
               <w:kern w:val="2"/>
               <w:sz w:val="24"/>
@@ -952,11 +1007,11 @@
               <w14:ligatures w14:val="standardContextual"/>
             </w:rPr>
           </w:pPr>
-          <w:hyperlink w:anchor="_Toc174619735" w:history="1">
+          <w:hyperlink w:history="1" w:anchor="_Toc174619735">
             <w:r>
               <w:rPr>
                 <w:rStyle w:val="Hyperlink"/>
-                <w:rFonts w:ascii="Times New Roman" w:eastAsia="Times New Roman" w:hAnsi="Times New Roman" w:cs="Times New Roman"/>
+                <w:rFonts w:ascii="Times New Roman" w:hAnsi="Times New Roman" w:eastAsia="Times New Roman" w:cs="Times New Roman"/>
                 <w:noProof/>
                 <w:sz w:val="24"/>
                 <w:szCs w:val="24"/>
@@ -1041,7 +1096,7 @@
               <w:tab w:val="right" w:leader="dot" w:pos="9350"/>
             </w:tabs>
             <w:rPr>
-              <w:rFonts w:ascii="Times New Roman" w:eastAsiaTheme="minorEastAsia" w:hAnsi="Times New Roman" w:cs="Times New Roman"/>
+              <w:rFonts w:ascii="Times New Roman" w:hAnsi="Times New Roman" w:cs="Times New Roman" w:eastAsiaTheme="minorEastAsia"/>
               <w:noProof/>
               <w:kern w:val="2"/>
               <w:sz w:val="24"/>
@@ -1049,11 +1104,11 @@
               <w14:ligatures w14:val="standardContextual"/>
             </w:rPr>
           </w:pPr>
-          <w:hyperlink w:anchor="_Toc174619736" w:history="1">
+          <w:hyperlink w:history="1" w:anchor="_Toc174619736">
             <w:r>
               <w:rPr>
                 <w:rStyle w:val="Hyperlink"/>
-                <w:rFonts w:ascii="Times New Roman" w:eastAsia="Times New Roman" w:hAnsi="Times New Roman" w:cs="Times New Roman"/>
+                <w:rFonts w:ascii="Times New Roman" w:hAnsi="Times New Roman" w:eastAsia="Times New Roman" w:cs="Times New Roman"/>
                 <w:noProof/>
                 <w:sz w:val="24"/>
                 <w:szCs w:val="24"/>
@@ -1138,7 +1193,7 @@
               <w:tab w:val="right" w:leader="dot" w:pos="9350"/>
             </w:tabs>
             <w:rPr>
-              <w:rFonts w:ascii="Times New Roman" w:eastAsiaTheme="minorEastAsia" w:hAnsi="Times New Roman" w:cs="Times New Roman"/>
+              <w:rFonts w:ascii="Times New Roman" w:hAnsi="Times New Roman" w:cs="Times New Roman" w:eastAsiaTheme="minorEastAsia"/>
               <w:noProof/>
               <w:kern w:val="2"/>
               <w:sz w:val="24"/>
@@ -1146,11 +1201,11 @@
               <w14:ligatures w14:val="standardContextual"/>
             </w:rPr>
           </w:pPr>
-          <w:hyperlink w:anchor="_Toc174619737" w:history="1">
+          <w:hyperlink w:history="1" w:anchor="_Toc174619737">
             <w:r>
               <w:rPr>
                 <w:rStyle w:val="Hyperlink"/>
-                <w:rFonts w:ascii="Times New Roman" w:eastAsia="Times New Roman" w:hAnsi="Times New Roman" w:cs="Times New Roman"/>
+                <w:rFonts w:ascii="Times New Roman" w:hAnsi="Times New Roman" w:eastAsia="Times New Roman" w:cs="Times New Roman"/>
                 <w:noProof/>
                 <w:sz w:val="24"/>
                 <w:szCs w:val="24"/>
@@ -1235,7 +1290,7 @@
               <w:tab w:val="right" w:leader="dot" w:pos="9350"/>
             </w:tabs>
             <w:rPr>
-              <w:rFonts w:ascii="Times New Roman" w:eastAsiaTheme="minorEastAsia" w:hAnsi="Times New Roman" w:cs="Times New Roman"/>
+              <w:rFonts w:ascii="Times New Roman" w:hAnsi="Times New Roman" w:cs="Times New Roman" w:eastAsiaTheme="minorEastAsia"/>
               <w:noProof/>
               <w:kern w:val="2"/>
               <w:sz w:val="24"/>
@@ -1243,11 +1298,11 @@
               <w14:ligatures w14:val="standardContextual"/>
             </w:rPr>
           </w:pPr>
-          <w:hyperlink w:anchor="_Toc174619738" w:history="1">
+          <w:hyperlink w:history="1" w:anchor="_Toc174619738">
             <w:r>
               <w:rPr>
                 <w:rStyle w:val="Hyperlink"/>
-                <w:rFonts w:ascii="Times New Roman" w:eastAsia="Times New Roman" w:hAnsi="Times New Roman" w:cs="Times New Roman"/>
+                <w:rFonts w:ascii="Times New Roman" w:hAnsi="Times New Roman" w:eastAsia="Times New Roman" w:cs="Times New Roman"/>
                 <w:noProof/>
                 <w:sz w:val="24"/>
                 <w:szCs w:val="24"/>
@@ -1332,7 +1387,7 @@
               <w:tab w:val="right" w:leader="dot" w:pos="9350"/>
             </w:tabs>
             <w:rPr>
-              <w:rFonts w:ascii="Times New Roman" w:eastAsiaTheme="minorEastAsia" w:hAnsi="Times New Roman" w:cs="Times New Roman"/>
+              <w:rFonts w:ascii="Times New Roman" w:hAnsi="Times New Roman" w:cs="Times New Roman" w:eastAsiaTheme="minorEastAsia"/>
               <w:noProof/>
               <w:kern w:val="2"/>
               <w:sz w:val="24"/>
@@ -1340,11 +1395,11 @@
               <w14:ligatures w14:val="standardContextual"/>
             </w:rPr>
           </w:pPr>
-          <w:hyperlink w:anchor="_Toc174619739" w:history="1">
+          <w:hyperlink w:history="1" w:anchor="_Toc174619739">
             <w:r>
               <w:rPr>
                 <w:rStyle w:val="Hyperlink"/>
-                <w:rFonts w:ascii="Times New Roman" w:eastAsia="Times New Roman" w:hAnsi="Times New Roman" w:cs="Times New Roman"/>
+                <w:rFonts w:ascii="Times New Roman" w:hAnsi="Times New Roman" w:eastAsia="Times New Roman" w:cs="Times New Roman"/>
                 <w:noProof/>
                 <w:sz w:val="24"/>
                 <w:szCs w:val="24"/>
@@ -1429,7 +1484,7 @@
               <w:tab w:val="right" w:leader="dot" w:pos="9350"/>
             </w:tabs>
             <w:rPr>
-              <w:rFonts w:ascii="Times New Roman" w:eastAsiaTheme="minorEastAsia" w:hAnsi="Times New Roman" w:cs="Times New Roman"/>
+              <w:rFonts w:ascii="Times New Roman" w:hAnsi="Times New Roman" w:cs="Times New Roman" w:eastAsiaTheme="minorEastAsia"/>
               <w:noProof/>
               <w:kern w:val="2"/>
               <w:sz w:val="24"/>
@@ -1437,11 +1492,11 @@
               <w14:ligatures w14:val="standardContextual"/>
             </w:rPr>
           </w:pPr>
-          <w:hyperlink w:anchor="_Toc174619740" w:history="1">
+          <w:hyperlink w:history="1" w:anchor="_Toc174619740">
             <w:r>
               <w:rPr>
                 <w:rStyle w:val="Hyperlink"/>
-                <w:rFonts w:ascii="Times New Roman" w:eastAsia="Times New Roman" w:hAnsi="Times New Roman" w:cs="Times New Roman"/>
+                <w:rFonts w:ascii="Times New Roman" w:hAnsi="Times New Roman" w:eastAsia="Times New Roman" w:cs="Times New Roman"/>
                 <w:noProof/>
                 <w:sz w:val="24"/>
                 <w:szCs w:val="24"/>
@@ -1526,7 +1581,7 @@
               <w:tab w:val="right" w:leader="dot" w:pos="9350"/>
             </w:tabs>
             <w:rPr>
-              <w:rFonts w:ascii="Times New Roman" w:eastAsiaTheme="minorEastAsia" w:hAnsi="Times New Roman" w:cs="Times New Roman"/>
+              <w:rFonts w:ascii="Times New Roman" w:hAnsi="Times New Roman" w:cs="Times New Roman" w:eastAsiaTheme="minorEastAsia"/>
               <w:noProof/>
               <w:kern w:val="2"/>
               <w:sz w:val="24"/>
@@ -1534,11 +1589,11 @@
               <w14:ligatures w14:val="standardContextual"/>
             </w:rPr>
           </w:pPr>
-          <w:hyperlink w:anchor="_Toc174619741" w:history="1">
+          <w:hyperlink w:history="1" w:anchor="_Toc174619741">
             <w:r>
               <w:rPr>
                 <w:rStyle w:val="Hyperlink"/>
-                <w:rFonts w:ascii="Times New Roman" w:eastAsia="Times New Roman" w:hAnsi="Times New Roman" w:cs="Times New Roman"/>
+                <w:rFonts w:ascii="Times New Roman" w:hAnsi="Times New Roman" w:eastAsia="Times New Roman" w:cs="Times New Roman"/>
                 <w:noProof/>
                 <w:sz w:val="24"/>
                 <w:szCs w:val="24"/>
@@ -1623,7 +1678,7 @@
               <w:tab w:val="right" w:leader="dot" w:pos="9350"/>
             </w:tabs>
             <w:rPr>
-              <w:rFonts w:ascii="Times New Roman" w:eastAsiaTheme="minorEastAsia" w:hAnsi="Times New Roman" w:cs="Times New Roman"/>
+              <w:rFonts w:ascii="Times New Roman" w:hAnsi="Times New Roman" w:cs="Times New Roman" w:eastAsiaTheme="minorEastAsia"/>
               <w:noProof/>
               <w:kern w:val="2"/>
               <w:sz w:val="24"/>
@@ -1631,11 +1686,11 @@
               <w14:ligatures w14:val="standardContextual"/>
             </w:rPr>
           </w:pPr>
-          <w:hyperlink w:anchor="_Toc174619742" w:history="1">
+          <w:hyperlink w:history="1" w:anchor="_Toc174619742">
             <w:r>
               <w:rPr>
                 <w:rStyle w:val="Hyperlink"/>
-                <w:rFonts w:ascii="Times New Roman" w:eastAsia="Times New Roman" w:hAnsi="Times New Roman" w:cs="Times New Roman"/>
+                <w:rFonts w:ascii="Times New Roman" w:hAnsi="Times New Roman" w:eastAsia="Times New Roman" w:cs="Times New Roman"/>
                 <w:noProof/>
                 <w:sz w:val="24"/>
                 <w:szCs w:val="24"/>
@@ -1720,7 +1775,7 @@
               <w:tab w:val="right" w:leader="dot" w:pos="9350"/>
             </w:tabs>
             <w:rPr>
-              <w:rFonts w:ascii="Times New Roman" w:eastAsiaTheme="minorEastAsia" w:hAnsi="Times New Roman" w:cs="Times New Roman"/>
+              <w:rFonts w:ascii="Times New Roman" w:hAnsi="Times New Roman" w:cs="Times New Roman" w:eastAsiaTheme="minorEastAsia"/>
               <w:noProof/>
               <w:kern w:val="2"/>
               <w:sz w:val="24"/>
@@ -1728,11 +1783,11 @@
               <w14:ligatures w14:val="standardContextual"/>
             </w:rPr>
           </w:pPr>
-          <w:hyperlink w:anchor="_Toc174619743" w:history="1">
+          <w:hyperlink w:history="1" w:anchor="_Toc174619743">
             <w:r>
               <w:rPr>
                 <w:rStyle w:val="Hyperlink"/>
-                <w:rFonts w:ascii="Times New Roman" w:eastAsia="Times New Roman" w:hAnsi="Times New Roman" w:cs="Times New Roman"/>
+                <w:rFonts w:ascii="Times New Roman" w:hAnsi="Times New Roman" w:eastAsia="Times New Roman" w:cs="Times New Roman"/>
                 <w:noProof/>
                 <w:sz w:val="24"/>
                 <w:szCs w:val="24"/>
@@ -1842,34 +1897,178 @@
     </w:p>
     <w:p>
       <w:pPr>
+        <w:pStyle w:val="Heading1"/>
+        <w:keepNext w:val="1"/>
+        <w:keepLines w:val="1"/>
+        <w:jc w:val="center"/>
+        <w:rPr>
+          <w:rFonts w:ascii="Times New Roman" w:hAnsi="Times New Roman" w:eastAsia="Times New Roman" w:cs="Times New Roman"/>
+          <w:b w:val="1"/>
+          <w:bCs w:val="1"/>
+          <w:sz w:val="24"/>
+          <w:szCs w:val="24"/>
+        </w:rPr>
+      </w:pPr>
+      <w:bookmarkStart w:name="_Toc168390300" w:id="0"/>
+      <w:bookmarkStart w:name="_Toc174619729" w:id="1"/>
+      <w:r>
+        <w:rPr/>
+        <w:t>A. Summary</w:t>
+      </w:r>
+      <w:bookmarkEnd w:id="0"/>
+      <w:bookmarkEnd w:id="1"/>
+    </w:p>
+    <w:p>
+      <w:pPr>
+        <w:keepNext w:val="1"/>
+        <w:keepLines w:val="1"/>
+        <w:spacing w:after="0" w:line="480" w:lineRule="auto"/>
+        <w:jc w:val="left"/>
+        <w:outlineLvl w:val="0"/>
+        <w:rPr>
+          <w:rFonts w:ascii="Times New Roman" w:hAnsi="Times New Roman" w:eastAsia="Times New Roman" w:cs="Times New Roman"/>
+          <w:b w:val="1"/>
+          <w:bCs w:val="1"/>
+          <w:sz w:val="24"/>
+          <w:szCs w:val="24"/>
+        </w:rPr>
+      </w:pPr>
+    </w:p>
+    <w:p>
+      <w:pPr>
+        <w:keepNext w:val="1"/>
+        <w:keepLines w:val="1"/>
+        <w:spacing w:after="0" w:line="480" w:lineRule="auto"/>
+        <w:jc w:val="center"/>
+        <w:outlineLvl w:val="0"/>
+        <w:rPr>
+          <w:rFonts w:ascii="Times New Roman" w:hAnsi="Times New Roman" w:eastAsia="Times New Roman" w:cs="Times New Roman"/>
+          <w:b w:val="1"/>
+          <w:bCs w:val="1"/>
+          <w:sz w:val="24"/>
+          <w:szCs w:val="24"/>
+        </w:rPr>
+      </w:pPr>
+    </w:p>
+    <w:p>
+      <w:pPr>
+        <w:keepNext w:val="1"/>
+        <w:keepLines w:val="1"/>
+        <w:spacing w:after="0" w:line="480" w:lineRule="auto"/>
+        <w:jc w:val="center"/>
+        <w:outlineLvl w:val="0"/>
+        <w:rPr>
+          <w:rFonts w:ascii="Times New Roman" w:hAnsi="Times New Roman" w:eastAsia="Times New Roman" w:cs="Times New Roman"/>
+          <w:b w:val="1"/>
+          <w:bCs w:val="1"/>
+          <w:sz w:val="24"/>
+          <w:szCs w:val="24"/>
+        </w:rPr>
+      </w:pPr>
+    </w:p>
+    <w:p>
+      <w:pPr>
+        <w:pStyle w:val="Heading1"/>
+        <w:keepNext w:val="1"/>
+        <w:keepLines w:val="1"/>
+        <w:rPr>
+          <w:rFonts w:ascii="Times New Roman" w:hAnsi="Times New Roman" w:eastAsia="Times New Roman" w:cs="Times New Roman"/>
+          <w:b w:val="1"/>
+          <w:bCs w:val="1"/>
+          <w:sz w:val="24"/>
+          <w:szCs w:val="24"/>
+        </w:rPr>
+      </w:pPr>
+      <w:bookmarkStart w:name="_Toc168390301" w:id="2"/>
+      <w:bookmarkStart w:name="_Toc174619730" w:id="3"/>
+      <w:r>
+        <w:rPr/>
+        <w:t xml:space="preserve">B. Review of Other Work and (B1) Works Supporting Implementation </w:t>
+      </w:r>
+      <w:bookmarkEnd w:id="2"/>
+      <w:bookmarkEnd w:id="3"/>
+    </w:p>
+    <w:p w14:noSpellErr="1">
+      <w:pPr>
+        <w:pStyle w:val="Normal"/>
+        <w:keepNext w:val="1"/>
+        <w:keepLines w:val="1"/>
+        <w:spacing w:after="0" w:line="480" w:lineRule="auto"/>
+        <w:jc w:val="center"/>
+        <w:outlineLvl w:val="0"/>
+        <w:rPr>
+          <w:rFonts w:ascii="Times New Roman" w:hAnsi="Times New Roman" w:eastAsia="Times New Roman" w:cs="Times New Roman"/>
+          <w:b w:val="1"/>
+          <w:bCs w:val="1"/>
+          <w:sz w:val="24"/>
+          <w:szCs w:val="24"/>
+          <w:u w:val="single"/>
+        </w:rPr>
+      </w:pPr>
+    </w:p>
+    <w:p>
+      <w:pPr>
+        <w:pStyle w:val="Heading1"/>
+        <w:keepNext w:val="1"/>
+        <w:keepLines w:val="1"/>
+        <w:rPr>
+          <w:rFonts w:ascii="Times New Roman" w:hAnsi="Times New Roman" w:eastAsia="Times New Roman" w:cs="Times New Roman"/>
+          <w:b w:val="1"/>
+          <w:bCs w:val="1"/>
+          <w:sz w:val="24"/>
+          <w:szCs w:val="24"/>
+        </w:rPr>
+      </w:pPr>
+      <w:bookmarkStart w:name="_Toc168390302" w:id="4"/>
+      <w:bookmarkStart w:name="_Toc174619731" w:id="5"/>
+      <w:r>
+        <w:rPr/>
+        <w:t>C. Changes</w:t>
+      </w:r>
+      <w:r>
+        <w:rPr/>
+        <w:t xml:space="preserve"> to the Project Environment</w:t>
+      </w:r>
+      <w:bookmarkEnd w:id="4"/>
+      <w:bookmarkEnd w:id="5"/>
+    </w:p>
+    <w:p>
+      <w:pPr>
         <w:keepNext/>
         <w:keepLines/>
         <w:spacing w:after="0" w:line="480" w:lineRule="auto"/>
         <w:jc w:val="center"/>
         <w:outlineLvl w:val="0"/>
         <w:rPr>
-          <w:rFonts w:ascii="Times New Roman" w:eastAsia="Times New Roman" w:hAnsi="Times New Roman" w:cs="Times New Roman"/>
+          <w:rFonts w:ascii="Times New Roman" w:hAnsi="Times New Roman" w:eastAsia="Times New Roman" w:cs="Times New Roman"/>
           <w:b/>
           <w:bCs/>
           <w:sz w:val="24"/>
           <w:szCs w:val="24"/>
         </w:rPr>
       </w:pPr>
-      <w:bookmarkStart w:id="0" w:name="_Toc168390300"/>
-      <w:bookmarkStart w:id="1" w:name="_Toc174619729"/>
-      <w:r>
-        <w:rPr>
-          <w:rFonts w:ascii="Times New Roman" w:eastAsia="Times New Roman" w:hAnsi="Times New Roman" w:cs="Times New Roman"/>
-          <w:b/>
-          <w:bCs/>
+    </w:p>
+    <w:p>
+      <w:pPr>
+        <w:pStyle w:val="Heading1"/>
+        <w:keepNext w:val="1"/>
+        <w:keepLines w:val="1"/>
+        <w:rPr>
+          <w:rFonts w:ascii="Times New Roman" w:hAnsi="Times New Roman" w:eastAsia="Times New Roman" w:cs="Times New Roman"/>
+          <w:b w:val="1"/>
+          <w:bCs w:val="1"/>
           <w:sz w:val="24"/>
           <w:szCs w:val="24"/>
         </w:rPr>
-        <w:lastRenderedPageBreak/>
-        <w:t>Summary</w:t>
+      </w:pPr>
+      <w:bookmarkStart w:name="_Toc168390303" w:id="6"/>
+      <w:bookmarkStart w:name="_Toc174619732" w:id="7"/>
+      <w:r>
+        <w:rPr/>
+        <w:t>D. Methodology</w:t>
       </w:r>
-      <w:bookmarkEnd w:id="0"/>
-      <w:bookmarkEnd w:id="1"/>
+      <w:bookmarkEnd w:id="6"/>
+      <w:bookmarkEnd w:id="7"/>
     </w:p>
     <w:p>
       <w:pPr>
@@ -1879,13 +2078,35 @@
         <w:jc w:val="center"/>
         <w:outlineLvl w:val="0"/>
         <w:rPr>
-          <w:rFonts w:ascii="Times New Roman" w:eastAsia="Times New Roman" w:hAnsi="Times New Roman" w:cs="Times New Roman"/>
+          <w:rFonts w:ascii="Times New Roman" w:hAnsi="Times New Roman" w:eastAsia="Times New Roman" w:cs="Times New Roman"/>
           <w:b/>
           <w:bCs/>
           <w:sz w:val="24"/>
           <w:szCs w:val="24"/>
         </w:rPr>
       </w:pPr>
+    </w:p>
+    <w:p>
+      <w:pPr>
+        <w:pStyle w:val="Heading1"/>
+        <w:keepNext w:val="1"/>
+        <w:keepLines w:val="1"/>
+        <w:rPr>
+          <w:rFonts w:ascii="Times New Roman" w:hAnsi="Times New Roman" w:eastAsia="Times New Roman" w:cs="Times New Roman"/>
+          <w:b w:val="1"/>
+          <w:bCs w:val="1"/>
+          <w:sz w:val="24"/>
+          <w:szCs w:val="24"/>
+        </w:rPr>
+      </w:pPr>
+      <w:bookmarkStart w:name="_Toc168390304" w:id="8"/>
+      <w:bookmarkStart w:name="_Toc174619733" w:id="9"/>
+      <w:r>
+        <w:rPr/>
+        <w:t>E. Project Goals and Objectives</w:t>
+      </w:r>
+      <w:bookmarkEnd w:id="8"/>
+      <w:bookmarkEnd w:id="9"/>
     </w:p>
     <w:p>
       <w:pPr>
@@ -1895,27 +2116,13 @@
         <w:jc w:val="center"/>
         <w:outlineLvl w:val="0"/>
         <w:rPr>
-          <w:rFonts w:ascii="Times New Roman" w:eastAsia="Times New Roman" w:hAnsi="Times New Roman" w:cs="Times New Roman"/>
+          <w:rFonts w:ascii="Times New Roman" w:hAnsi="Times New Roman" w:eastAsia="Times New Roman" w:cs="Times New Roman"/>
           <w:b/>
           <w:bCs/>
           <w:sz w:val="24"/>
           <w:szCs w:val="24"/>
         </w:rPr>
       </w:pPr>
-      <w:bookmarkStart w:id="2" w:name="_Toc168390301"/>
-      <w:bookmarkStart w:id="3" w:name="_Toc174619730"/>
-      <w:r>
-        <w:rPr>
-          <w:rFonts w:ascii="Times New Roman" w:eastAsia="Times New Roman" w:hAnsi="Times New Roman" w:cs="Times New Roman"/>
-          <w:b/>
-          <w:bCs/>
-          <w:sz w:val="24"/>
-          <w:szCs w:val="24"/>
-        </w:rPr>
-        <w:t>Review of Other Work</w:t>
-      </w:r>
-      <w:bookmarkEnd w:id="2"/>
-      <w:bookmarkEnd w:id="3"/>
     </w:p>
     <w:p>
       <w:pPr>
@@ -1925,14 +2132,39 @@
         <w:jc w:val="center"/>
         <w:outlineLvl w:val="0"/>
         <w:rPr>
-          <w:rFonts w:ascii="Times New Roman" w:eastAsia="Times New Roman" w:hAnsi="Times New Roman" w:cs="Times New Roman"/>
+          <w:rFonts w:ascii="Times New Roman" w:hAnsi="Times New Roman" w:eastAsia="Times New Roman" w:cs="Times New Roman"/>
           <w:b/>
           <w:bCs/>
           <w:sz w:val="24"/>
           <w:szCs w:val="24"/>
-          <w:u w:val="single"/>
-        </w:rPr>
-      </w:pPr>
+        </w:rPr>
+      </w:pPr>
+    </w:p>
+    <w:p>
+      <w:pPr>
+        <w:pStyle w:val="Heading1"/>
+        <w:keepNext w:val="1"/>
+        <w:keepLines w:val="1"/>
+        <w:rPr>
+          <w:rFonts w:ascii="Times New Roman" w:hAnsi="Times New Roman" w:eastAsia="Times New Roman" w:cs="Times New Roman"/>
+          <w:b w:val="1"/>
+          <w:bCs w:val="1"/>
+          <w:sz w:val="24"/>
+          <w:szCs w:val="24"/>
+        </w:rPr>
+      </w:pPr>
+      <w:bookmarkStart w:name="_Toc168390305" w:id="10"/>
+      <w:bookmarkStart w:name="_Toc174619734" w:id="11"/>
+      <w:r>
+        <w:rPr/>
+        <w:t>F. Project Timeline</w:t>
+      </w:r>
+      <w:bookmarkEnd w:id="10"/>
+      <w:bookmarkEnd w:id="11"/>
+      <w:r>
+        <w:rPr/>
+        <w:t xml:space="preserve"> </w:t>
+      </w:r>
     </w:p>
     <w:p>
       <w:pPr>
@@ -1942,14 +2174,35 @@
         <w:jc w:val="center"/>
         <w:outlineLvl w:val="0"/>
         <w:rPr>
-          <w:rFonts w:ascii="Times New Roman" w:eastAsia="Times New Roman" w:hAnsi="Times New Roman" w:cs="Times New Roman"/>
+          <w:rFonts w:ascii="Times New Roman" w:hAnsi="Times New Roman" w:eastAsia="Times New Roman" w:cs="Times New Roman"/>
           <w:b/>
           <w:bCs/>
           <w:sz w:val="24"/>
           <w:szCs w:val="24"/>
-          <w:u w:val="single"/>
-        </w:rPr>
-      </w:pPr>
+        </w:rPr>
+      </w:pPr>
+    </w:p>
+    <w:p>
+      <w:pPr>
+        <w:pStyle w:val="Heading1"/>
+        <w:keepNext w:val="1"/>
+        <w:keepLines w:val="1"/>
+        <w:rPr>
+          <w:rFonts w:ascii="Times New Roman" w:hAnsi="Times New Roman" w:eastAsia="Times New Roman" w:cs="Times New Roman"/>
+          <w:b w:val="1"/>
+          <w:bCs w:val="1"/>
+          <w:sz w:val="24"/>
+          <w:szCs w:val="24"/>
+        </w:rPr>
+      </w:pPr>
+      <w:bookmarkStart w:name="_Toc168390306" w:id="12"/>
+      <w:bookmarkStart w:name="_Toc174619735" w:id="13"/>
+      <w:r>
+        <w:rPr/>
+        <w:t>G. Unanticipated Scope Creep</w:t>
+      </w:r>
+      <w:bookmarkEnd w:id="12"/>
+      <w:bookmarkEnd w:id="13"/>
     </w:p>
     <w:p>
       <w:pPr>
@@ -1959,27 +2212,36 @@
         <w:jc w:val="center"/>
         <w:outlineLvl w:val="0"/>
         <w:rPr>
-          <w:rFonts w:ascii="Times New Roman" w:eastAsia="Times New Roman" w:hAnsi="Times New Roman" w:cs="Times New Roman"/>
+          <w:rFonts w:ascii="Times New Roman" w:hAnsi="Times New Roman" w:eastAsia="Times New Roman" w:cs="Times New Roman"/>
           <w:b/>
           <w:bCs/>
           <w:sz w:val="24"/>
           <w:szCs w:val="24"/>
         </w:rPr>
       </w:pPr>
-      <w:bookmarkStart w:id="4" w:name="_Toc168390302"/>
-      <w:bookmarkStart w:id="5" w:name="_Toc174619731"/>
-      <w:r>
-        <w:rPr>
-          <w:rFonts w:ascii="Times New Roman" w:eastAsia="Times New Roman" w:hAnsi="Times New Roman" w:cs="Times New Roman"/>
-          <w:b/>
-          <w:bCs/>
+      <w:bookmarkStart w:name="_Toc338164009" w:id="14"/>
+    </w:p>
+    <w:p>
+      <w:pPr>
+        <w:pStyle w:val="Heading1"/>
+        <w:keepNext w:val="1"/>
+        <w:keepLines w:val="1"/>
+        <w:rPr>
+          <w:rFonts w:ascii="Times New Roman" w:hAnsi="Times New Roman" w:eastAsia="Times New Roman" w:cs="Times New Roman"/>
+          <w:b w:val="1"/>
+          <w:bCs w:val="1"/>
           <w:sz w:val="24"/>
           <w:szCs w:val="24"/>
         </w:rPr>
-        <w:t>Changes to the Project Environment</w:t>
+      </w:pPr>
+      <w:bookmarkStart w:name="_Toc168390307" w:id="15"/>
+      <w:bookmarkStart w:name="_Toc174619736" w:id="16"/>
+      <w:r>
+        <w:rPr/>
+        <w:t>H. Conclusion and (H1) Success of Project</w:t>
       </w:r>
-      <w:bookmarkEnd w:id="4"/>
-      <w:bookmarkEnd w:id="5"/>
+      <w:bookmarkEnd w:id="15"/>
+      <w:bookmarkEnd w:id="16"/>
     </w:p>
     <w:p>
       <w:pPr>
@@ -1989,7 +2251,7 @@
         <w:jc w:val="center"/>
         <w:outlineLvl w:val="0"/>
         <w:rPr>
-          <w:rFonts w:ascii="Times New Roman" w:eastAsia="Times New Roman" w:hAnsi="Times New Roman" w:cs="Times New Roman"/>
+          <w:rFonts w:ascii="Times New Roman" w:hAnsi="Times New Roman" w:eastAsia="Times New Roman" w:cs="Times New Roman"/>
           <w:b/>
           <w:bCs/>
           <w:sz w:val="24"/>
@@ -2005,27 +2267,13 @@
         <w:jc w:val="center"/>
         <w:outlineLvl w:val="0"/>
         <w:rPr>
-          <w:rFonts w:ascii="Times New Roman" w:eastAsia="Times New Roman" w:hAnsi="Times New Roman" w:cs="Times New Roman"/>
+          <w:rFonts w:ascii="Times New Roman" w:hAnsi="Times New Roman" w:eastAsia="Times New Roman" w:cs="Times New Roman"/>
           <w:b/>
           <w:bCs/>
           <w:sz w:val="24"/>
           <w:szCs w:val="24"/>
         </w:rPr>
       </w:pPr>
-      <w:bookmarkStart w:id="6" w:name="_Toc168390303"/>
-      <w:bookmarkStart w:id="7" w:name="_Toc174619732"/>
-      <w:r>
-        <w:rPr>
-          <w:rFonts w:ascii="Times New Roman" w:eastAsia="Times New Roman" w:hAnsi="Times New Roman" w:cs="Times New Roman"/>
-          <w:b/>
-          <w:bCs/>
-          <w:sz w:val="24"/>
-          <w:szCs w:val="24"/>
-        </w:rPr>
-        <w:t>Methodology</w:t>
-      </w:r>
-      <w:bookmarkEnd w:id="6"/>
-      <w:bookmarkEnd w:id="7"/>
     </w:p>
     <w:p>
       <w:pPr>
@@ -2035,13 +2283,71 @@
         <w:jc w:val="center"/>
         <w:outlineLvl w:val="0"/>
         <w:rPr>
-          <w:rFonts w:ascii="Times New Roman" w:eastAsia="Times New Roman" w:hAnsi="Times New Roman" w:cs="Times New Roman"/>
+          <w:rFonts w:ascii="Times New Roman" w:hAnsi="Times New Roman" w:eastAsia="Times New Roman" w:cs="Times New Roman"/>
           <w:b/>
           <w:bCs/>
           <w:sz w:val="24"/>
           <w:szCs w:val="24"/>
         </w:rPr>
       </w:pPr>
+      <w:r>
+        <w:rPr>
+          <w:rFonts w:ascii="Times New Roman" w:hAnsi="Times New Roman" w:eastAsia="Times New Roman" w:cs="Times New Roman"/>
+          <w:b/>
+          <w:bCs/>
+          <w:sz w:val="24"/>
+          <w:szCs w:val="24"/>
+        </w:rPr>
+        <w:br/>
+      </w:r>
+    </w:p>
+    <w:bookmarkEnd w:id="14"/>
+    <w:p>
+      <w:pPr>
+        <w:keepNext/>
+        <w:keepLines/>
+        <w:spacing w:after="0" w:line="480" w:lineRule="auto"/>
+        <w:outlineLvl w:val="0"/>
+        <w:rPr>
+          <w:rFonts w:ascii="Times New Roman" w:hAnsi="Times New Roman" w:eastAsia="Times New Roman" w:cs="Times New Roman"/>
+          <w:b/>
+          <w:bCs/>
+          <w:sz w:val="24"/>
+          <w:szCs w:val="24"/>
+        </w:rPr>
+      </w:pPr>
+      <w:r>
+        <w:rPr>
+          <w:rFonts w:ascii="Times New Roman" w:hAnsi="Times New Roman" w:eastAsia="Times New Roman" w:cs="Times New Roman"/>
+          <w:b/>
+          <w:bCs/>
+          <w:sz w:val="24"/>
+          <w:szCs w:val="24"/>
+        </w:rPr>
+        <w:br w:type="page"/>
+      </w:r>
+    </w:p>
+    <w:p w14:noSpellErr="1">
+      <w:pPr>
+        <w:pStyle w:val="Heading1"/>
+        <w:keepNext w:val="1"/>
+        <w:keepLines w:val="1"/>
+        <w:rPr>
+          <w:rFonts w:ascii="Times New Roman" w:hAnsi="Times New Roman" w:eastAsia="Times New Roman" w:cs="Times New Roman"/>
+          <w:b w:val="1"/>
+          <w:bCs w:val="1"/>
+          <w:sz w:val="24"/>
+          <w:szCs w:val="24"/>
+        </w:rPr>
+      </w:pPr>
+      <w:bookmarkStart w:name="_Toc168390308" w:id="17"/>
+      <w:bookmarkStart w:name="_Toc174619737" w:id="18"/>
+      <w:r>
+        <w:rPr/>
+        <w:t>References</w:t>
+      </w:r>
+      <w:bookmarkEnd w:id="17"/>
+      <w:bookmarkEnd w:id="18"/>
     </w:p>
     <w:p>
       <w:pPr>
@@ -2051,27 +2357,13 @@
         <w:jc w:val="center"/>
         <w:outlineLvl w:val="0"/>
         <w:rPr>
-          <w:rFonts w:ascii="Times New Roman" w:eastAsia="Times New Roman" w:hAnsi="Times New Roman" w:cs="Times New Roman"/>
+          <w:rFonts w:ascii="Times New Roman" w:hAnsi="Times New Roman" w:eastAsia="Times New Roman" w:cs="Times New Roman"/>
           <w:b/>
           <w:bCs/>
           <w:sz w:val="24"/>
           <w:szCs w:val="24"/>
         </w:rPr>
       </w:pPr>
-      <w:bookmarkStart w:id="8" w:name="_Toc168390304"/>
-      <w:bookmarkStart w:id="9" w:name="_Toc174619733"/>
-      <w:r>
-        <w:rPr>
-          <w:rFonts w:ascii="Times New Roman" w:eastAsia="Times New Roman" w:hAnsi="Times New Roman" w:cs="Times New Roman"/>
-          <w:b/>
-          <w:bCs/>
-          <w:sz w:val="24"/>
-          <w:szCs w:val="24"/>
-        </w:rPr>
-        <w:t>Project Goals and Objectives</w:t>
-      </w:r>
-      <w:bookmarkEnd w:id="8"/>
-      <w:bookmarkEnd w:id="9"/>
     </w:p>
     <w:p>
       <w:pPr>
@@ -2081,7 +2373,7 @@
         <w:jc w:val="center"/>
         <w:outlineLvl w:val="0"/>
         <w:rPr>
-          <w:rFonts w:ascii="Times New Roman" w:eastAsia="Times New Roman" w:hAnsi="Times New Roman" w:cs="Times New Roman"/>
+          <w:rFonts w:ascii="Times New Roman" w:hAnsi="Times New Roman" w:eastAsia="Times New Roman" w:cs="Times New Roman"/>
           <w:b/>
           <w:bCs/>
           <w:sz w:val="24"/>
@@ -2097,7 +2389,7 @@
         <w:jc w:val="center"/>
         <w:outlineLvl w:val="0"/>
         <w:rPr>
-          <w:rFonts w:ascii="Times New Roman" w:eastAsia="Times New Roman" w:hAnsi="Times New Roman" w:cs="Times New Roman"/>
+          <w:rFonts w:ascii="Times New Roman" w:hAnsi="Times New Roman" w:eastAsia="Times New Roman" w:cs="Times New Roman"/>
           <w:b/>
           <w:bCs/>
           <w:sz w:val="24"/>
@@ -2113,37 +2405,13 @@
         <w:jc w:val="center"/>
         <w:outlineLvl w:val="0"/>
         <w:rPr>
-          <w:rFonts w:ascii="Times New Roman" w:eastAsia="Times New Roman" w:hAnsi="Times New Roman" w:cs="Times New Roman"/>
+          <w:rFonts w:ascii="Times New Roman" w:hAnsi="Times New Roman" w:eastAsia="Times New Roman" w:cs="Times New Roman"/>
           <w:b/>
           <w:bCs/>
           <w:sz w:val="24"/>
           <w:szCs w:val="24"/>
         </w:rPr>
       </w:pPr>
-      <w:bookmarkStart w:id="10" w:name="_Toc168390305"/>
-      <w:bookmarkStart w:id="11" w:name="_Toc174619734"/>
-      <w:r>
-        <w:rPr>
-          <w:rFonts w:ascii="Times New Roman" w:eastAsia="Times New Roman" w:hAnsi="Times New Roman" w:cs="Times New Roman"/>
-          <w:b/>
-          <w:bCs/>
-          <w:sz w:val="24"/>
-          <w:szCs w:val="24"/>
-        </w:rPr>
-        <w:t>Project Timeline</w:t>
-      </w:r>
-      <w:bookmarkEnd w:id="10"/>
-      <w:bookmarkEnd w:id="11"/>
-      <w:r>
-        <w:rPr>
-          <w:rFonts w:ascii="Times New Roman" w:eastAsia="Times New Roman" w:hAnsi="Times New Roman" w:cs="Times New Roman"/>
-          <w:b/>
-          <w:bCs/>
-          <w:sz w:val="24"/>
-          <w:szCs w:val="24"/>
-        </w:rPr>
-        <w:t xml:space="preserve"> </w:t>
-      </w:r>
     </w:p>
     <w:p>
       <w:pPr>
@@ -2153,7 +2421,7 @@
         <w:jc w:val="center"/>
         <w:outlineLvl w:val="0"/>
         <w:rPr>
-          <w:rFonts w:ascii="Times New Roman" w:eastAsia="Times New Roman" w:hAnsi="Times New Roman" w:cs="Times New Roman"/>
+          <w:rFonts w:ascii="Times New Roman" w:hAnsi="Times New Roman" w:eastAsia="Times New Roman" w:cs="Times New Roman"/>
           <w:b/>
           <w:bCs/>
           <w:sz w:val="24"/>
@@ -2169,27 +2437,23 @@
         <w:jc w:val="center"/>
         <w:outlineLvl w:val="0"/>
         <w:rPr>
-          <w:rFonts w:ascii="Times New Roman" w:eastAsia="Times New Roman" w:hAnsi="Times New Roman" w:cs="Times New Roman"/>
+          <w:rFonts w:ascii="Times New Roman" w:hAnsi="Times New Roman" w:eastAsia="Times New Roman" w:cs="Times New Roman"/>
           <w:b/>
           <w:bCs/>
           <w:sz w:val="24"/>
           <w:szCs w:val="24"/>
         </w:rPr>
       </w:pPr>
-      <w:bookmarkStart w:id="12" w:name="_Toc168390306"/>
-      <w:bookmarkStart w:id="13" w:name="_Toc174619735"/>
       <w:r>
         <w:rPr>
-          <w:rFonts w:ascii="Times New Roman" w:eastAsia="Times New Roman" w:hAnsi="Times New Roman" w:cs="Times New Roman"/>
+          <w:rFonts w:ascii="Times New Roman" w:hAnsi="Times New Roman" w:eastAsia="Times New Roman" w:cs="Times New Roman"/>
           <w:b/>
           <w:bCs/>
           <w:sz w:val="24"/>
           <w:szCs w:val="24"/>
         </w:rPr>
-        <w:t>Unanticipated Scope Creep</w:t>
+        <w:br w:type="page"/>
       </w:r>
-      <w:bookmarkEnd w:id="12"/>
-      <w:bookmarkEnd w:id="13"/>
     </w:p>
     <w:p>
       <w:pPr>
@@ -2199,14 +2463,28 @@
         <w:jc w:val="center"/>
         <w:outlineLvl w:val="0"/>
         <w:rPr>
-          <w:rFonts w:ascii="Times New Roman" w:eastAsia="Times New Roman" w:hAnsi="Times New Roman" w:cs="Times New Roman"/>
+          <w:rFonts w:ascii="Times New Roman" w:hAnsi="Times New Roman" w:eastAsia="Times New Roman" w:cs="Times New Roman"/>
           <w:b/>
           <w:bCs/>
           <w:sz w:val="24"/>
           <w:szCs w:val="24"/>
         </w:rPr>
       </w:pPr>
-      <w:bookmarkStart w:id="14" w:name="_Toc338164009"/>
+      <w:bookmarkStart w:name="_Toc168390309" w:id="19"/>
+      <w:bookmarkStart w:name="_Toc174619738" w:id="20"/>
+      <w:bookmarkStart w:name="_Toc441469380" w:id="21"/>
+      <w:r>
+        <w:rPr>
+          <w:rFonts w:ascii="Times New Roman" w:hAnsi="Times New Roman" w:eastAsia="Times New Roman" w:cs="Times New Roman"/>
+          <w:b/>
+          <w:bCs/>
+          <w:sz w:val="24"/>
+          <w:szCs w:val="24"/>
+        </w:rPr>
+        <w:t>Appendix A</w:t>
+      </w:r>
+      <w:bookmarkEnd w:id="19"/>
+      <w:bookmarkEnd w:id="20"/>
     </w:p>
     <w:p>
       <w:pPr>
@@ -2216,27 +2494,28 @@
         <w:jc w:val="center"/>
         <w:outlineLvl w:val="0"/>
         <w:rPr>
-          <w:rFonts w:ascii="Times New Roman" w:eastAsia="Times New Roman" w:hAnsi="Times New Roman" w:cs="Times New Roman"/>
+          <w:rFonts w:ascii="Times New Roman" w:hAnsi="Times New Roman" w:eastAsia="Times New Roman" w:cs="Times New Roman"/>
           <w:b/>
           <w:bCs/>
           <w:sz w:val="24"/>
           <w:szCs w:val="24"/>
         </w:rPr>
       </w:pPr>
-      <w:bookmarkStart w:id="15" w:name="_Toc168390307"/>
-      <w:bookmarkStart w:id="16" w:name="_Toc174619736"/>
+      <w:bookmarkStart w:name="_Toc168390310" w:id="22"/>
+      <w:bookmarkStart w:name="_Toc174619739" w:id="23"/>
       <w:r>
         <w:rPr>
-          <w:rFonts w:ascii="Times New Roman" w:eastAsia="Times New Roman" w:hAnsi="Times New Roman" w:cs="Times New Roman"/>
+          <w:rFonts w:ascii="Times New Roman" w:hAnsi="Times New Roman" w:eastAsia="Times New Roman" w:cs="Times New Roman"/>
           <w:b/>
           <w:bCs/>
           <w:sz w:val="24"/>
           <w:szCs w:val="24"/>
         </w:rPr>
-        <w:t>Conclusion</w:t>
+        <w:t>Title of Appendix</w:t>
       </w:r>
-      <w:bookmarkEnd w:id="15"/>
-      <w:bookmarkEnd w:id="16"/>
+      <w:bookmarkEnd w:id="21"/>
+      <w:bookmarkEnd w:id="22"/>
+      <w:bookmarkEnd w:id="23"/>
     </w:p>
     <w:p>
       <w:pPr>
@@ -2246,13 +2525,23 @@
         <w:jc w:val="center"/>
         <w:outlineLvl w:val="0"/>
         <w:rPr>
-          <w:rFonts w:ascii="Times New Roman" w:eastAsia="Times New Roman" w:hAnsi="Times New Roman" w:cs="Times New Roman"/>
+          <w:rFonts w:ascii="Times New Roman" w:hAnsi="Times New Roman" w:eastAsia="Times New Roman" w:cs="Times New Roman"/>
           <w:b/>
           <w:bCs/>
           <w:sz w:val="24"/>
           <w:szCs w:val="24"/>
         </w:rPr>
       </w:pPr>
+      <w:r>
+        <w:rPr>
+          <w:rFonts w:ascii="Times New Roman" w:hAnsi="Times New Roman" w:eastAsia="Times New Roman" w:cs="Times New Roman"/>
+          <w:b/>
+          <w:bCs/>
+          <w:sz w:val="24"/>
+          <w:szCs w:val="24"/>
+        </w:rPr>
+        <w:br w:type="page"/>
+      </w:r>
     </w:p>
     <w:p>
       <w:pPr>
@@ -2262,13 +2551,29 @@
         <w:jc w:val="center"/>
         <w:outlineLvl w:val="0"/>
         <w:rPr>
-          <w:rFonts w:ascii="Times New Roman" w:eastAsia="Times New Roman" w:hAnsi="Times New Roman" w:cs="Times New Roman"/>
+          <w:rFonts w:ascii="Times New Roman" w:hAnsi="Times New Roman" w:eastAsia="Times New Roman" w:cs="Times New Roman"/>
           <w:b/>
           <w:bCs/>
           <w:sz w:val="24"/>
           <w:szCs w:val="24"/>
         </w:rPr>
       </w:pPr>
+      <w:bookmarkStart w:name="_Toc441469381" w:id="24"/>
+      <w:bookmarkStart w:name="_Toc168390311" w:id="25"/>
+      <w:bookmarkStart w:name="_Toc174619740" w:id="26"/>
+      <w:r>
+        <w:rPr>
+          <w:rFonts w:ascii="Times New Roman" w:hAnsi="Times New Roman" w:eastAsia="Times New Roman" w:cs="Times New Roman"/>
+          <w:b/>
+          <w:bCs/>
+          <w:sz w:val="24"/>
+          <w:szCs w:val="24"/>
+        </w:rPr>
+        <w:t>Appendix B</w:t>
+      </w:r>
+      <w:bookmarkEnd w:id="24"/>
+      <w:bookmarkEnd w:id="25"/>
+      <w:bookmarkEnd w:id="26"/>
     </w:p>
     <w:p>
       <w:pPr>
@@ -2278,49 +2583,27 @@
         <w:jc w:val="center"/>
         <w:outlineLvl w:val="0"/>
         <w:rPr>
-          <w:rFonts w:ascii="Times New Roman" w:eastAsia="Times New Roman" w:hAnsi="Times New Roman" w:cs="Times New Roman"/>
+          <w:rFonts w:ascii="Times New Roman" w:hAnsi="Times New Roman" w:eastAsia="Times New Roman" w:cs="Times New Roman"/>
           <w:b/>
           <w:bCs/>
           <w:sz w:val="24"/>
           <w:szCs w:val="24"/>
         </w:rPr>
       </w:pPr>
+      <w:bookmarkStart w:name="_Toc168390312" w:id="27"/>
+      <w:bookmarkStart w:name="_Toc174619741" w:id="28"/>
       <w:r>
         <w:rPr>
-          <w:rFonts w:ascii="Times New Roman" w:eastAsia="Times New Roman" w:hAnsi="Times New Roman" w:cs="Times New Roman"/>
+          <w:rFonts w:ascii="Times New Roman" w:hAnsi="Times New Roman" w:eastAsia="Times New Roman" w:cs="Times New Roman"/>
           <w:b/>
           <w:bCs/>
           <w:sz w:val="24"/>
           <w:szCs w:val="24"/>
         </w:rPr>
-        <w:br/>
+        <w:t>Title of Appendix</w:t>
       </w:r>
-    </w:p>
-    <w:bookmarkEnd w:id="14"/>
-    <w:p>
-      <w:pPr>
-        <w:keepNext/>
-        <w:keepLines/>
-        <w:spacing w:after="0" w:line="480" w:lineRule="auto"/>
-        <w:outlineLvl w:val="0"/>
-        <w:rPr>
-          <w:rFonts w:ascii="Times New Roman" w:eastAsia="Times New Roman" w:hAnsi="Times New Roman" w:cs="Times New Roman"/>
-          <w:b/>
-          <w:bCs/>
-          <w:sz w:val="24"/>
-          <w:szCs w:val="24"/>
-        </w:rPr>
-      </w:pPr>
-      <w:r>
-        <w:rPr>
-          <w:rFonts w:ascii="Times New Roman" w:eastAsia="Times New Roman" w:hAnsi="Times New Roman" w:cs="Times New Roman"/>
-          <w:b/>
-          <w:bCs/>
-          <w:sz w:val="24"/>
-          <w:szCs w:val="24"/>
-        </w:rPr>
-        <w:br w:type="page"/>
-      </w:r>
+      <w:bookmarkEnd w:id="27"/>
+      <w:bookmarkEnd w:id="28"/>
     </w:p>
     <w:p>
       <w:pPr>
@@ -2330,28 +2613,23 @@
         <w:jc w:val="center"/>
         <w:outlineLvl w:val="0"/>
         <w:rPr>
-          <w:rFonts w:ascii="Times New Roman" w:eastAsia="Times New Roman" w:hAnsi="Times New Roman" w:cs="Times New Roman"/>
+          <w:rFonts w:ascii="Times New Roman" w:hAnsi="Times New Roman" w:eastAsia="Times New Roman" w:cs="Times New Roman"/>
           <w:b/>
           <w:bCs/>
           <w:sz w:val="24"/>
           <w:szCs w:val="24"/>
         </w:rPr>
       </w:pPr>
-      <w:bookmarkStart w:id="17" w:name="_Toc168390308"/>
-      <w:bookmarkStart w:id="18" w:name="_Toc174619737"/>
       <w:r>
         <w:rPr>
-          <w:rFonts w:ascii="Times New Roman" w:eastAsia="Times New Roman" w:hAnsi="Times New Roman" w:cs="Times New Roman"/>
+          <w:rFonts w:ascii="Times New Roman" w:hAnsi="Times New Roman" w:eastAsia="Times New Roman" w:cs="Times New Roman"/>
           <w:b/>
           <w:bCs/>
           <w:sz w:val="24"/>
           <w:szCs w:val="24"/>
         </w:rPr>
-        <w:lastRenderedPageBreak/>
-        <w:t>References</w:t>
+        <w:br w:type="page"/>
       </w:r>
-      <w:bookmarkEnd w:id="17"/>
-      <w:bookmarkEnd w:id="18"/>
     </w:p>
     <w:p>
       <w:pPr>
@@ -2361,13 +2639,28 @@
         <w:jc w:val="center"/>
         <w:outlineLvl w:val="0"/>
         <w:rPr>
-          <w:rFonts w:ascii="Times New Roman" w:eastAsia="Times New Roman" w:hAnsi="Times New Roman" w:cs="Times New Roman"/>
+          <w:rFonts w:ascii="Times New Roman" w:hAnsi="Times New Roman" w:eastAsia="Times New Roman" w:cs="Times New Roman"/>
           <w:b/>
           <w:bCs/>
           <w:sz w:val="24"/>
           <w:szCs w:val="24"/>
         </w:rPr>
       </w:pPr>
+      <w:bookmarkStart w:name="_Toc168390313" w:id="29"/>
+      <w:bookmarkStart w:name="_Toc174619742" w:id="30"/>
+      <w:bookmarkStart w:name="_Toc441469382" w:id="31"/>
+      <w:r>
+        <w:rPr>
+          <w:rFonts w:ascii="Times New Roman" w:hAnsi="Times New Roman" w:eastAsia="Times New Roman" w:cs="Times New Roman"/>
+          <w:b/>
+          <w:bCs/>
+          <w:sz w:val="24"/>
+          <w:szCs w:val="24"/>
+        </w:rPr>
+        <w:t>Appendix C</w:t>
+      </w:r>
+      <w:bookmarkEnd w:id="29"/>
+      <w:bookmarkEnd w:id="30"/>
     </w:p>
     <w:p>
       <w:pPr>
@@ -2377,13 +2670,28 @@
         <w:jc w:val="center"/>
         <w:outlineLvl w:val="0"/>
         <w:rPr>
-          <w:rFonts w:ascii="Times New Roman" w:eastAsia="Times New Roman" w:hAnsi="Times New Roman" w:cs="Times New Roman"/>
+          <w:rFonts w:ascii="Times New Roman" w:hAnsi="Times New Roman" w:eastAsia="Times New Roman" w:cs="Times New Roman"/>
           <w:b/>
           <w:bCs/>
           <w:sz w:val="24"/>
           <w:szCs w:val="24"/>
         </w:rPr>
       </w:pPr>
+      <w:bookmarkStart w:name="_Toc168390314" w:id="32"/>
+      <w:bookmarkStart w:name="_Toc174619743" w:id="33"/>
+      <w:r>
+        <w:rPr>
+          <w:rFonts w:ascii="Times New Roman" w:hAnsi="Times New Roman" w:eastAsia="Times New Roman" w:cs="Times New Roman"/>
+          <w:b/>
+          <w:bCs/>
+          <w:sz w:val="24"/>
+          <w:szCs w:val="24"/>
+        </w:rPr>
+        <w:t>Title of Appendix</w:t>
+      </w:r>
+      <w:bookmarkEnd w:id="31"/>
+      <w:bookmarkEnd w:id="32"/>
+      <w:bookmarkEnd w:id="33"/>
     </w:p>
     <w:p>
       <w:pPr>
@@ -2393,7 +2701,7 @@
         <w:jc w:val="center"/>
         <w:outlineLvl w:val="0"/>
         <w:rPr>
-          <w:rFonts w:ascii="Times New Roman" w:eastAsia="Times New Roman" w:hAnsi="Times New Roman" w:cs="Times New Roman"/>
+          <w:rFonts w:ascii="Times New Roman" w:hAnsi="Times New Roman" w:eastAsia="Times New Roman" w:cs="Times New Roman"/>
           <w:b/>
           <w:bCs/>
           <w:sz w:val="24"/>
@@ -2409,321 +2717,6 @@
         <w:jc w:val="center"/>
         <w:outlineLvl w:val="0"/>
         <w:rPr>
-          <w:rFonts w:ascii="Times New Roman" w:eastAsia="Times New Roman" w:hAnsi="Times New Roman" w:cs="Times New Roman"/>
-          <w:b/>
-          <w:bCs/>
-          <w:sz w:val="24"/>
-          <w:szCs w:val="24"/>
-        </w:rPr>
-      </w:pPr>
-    </w:p>
-    <w:p>
-      <w:pPr>
-        <w:keepNext/>
-        <w:keepLines/>
-        <w:spacing w:after="0" w:line="480" w:lineRule="auto"/>
-        <w:jc w:val="center"/>
-        <w:outlineLvl w:val="0"/>
-        <w:rPr>
-          <w:rFonts w:ascii="Times New Roman" w:eastAsia="Times New Roman" w:hAnsi="Times New Roman" w:cs="Times New Roman"/>
-          <w:b/>
-          <w:bCs/>
-          <w:sz w:val="24"/>
-          <w:szCs w:val="24"/>
-        </w:rPr>
-      </w:pPr>
-    </w:p>
-    <w:p>
-      <w:pPr>
-        <w:keepNext/>
-        <w:keepLines/>
-        <w:spacing w:after="0" w:line="480" w:lineRule="auto"/>
-        <w:jc w:val="center"/>
-        <w:outlineLvl w:val="0"/>
-        <w:rPr>
-          <w:rFonts w:ascii="Times New Roman" w:eastAsia="Times New Roman" w:hAnsi="Times New Roman" w:cs="Times New Roman"/>
-          <w:b/>
-          <w:bCs/>
-          <w:sz w:val="24"/>
-          <w:szCs w:val="24"/>
-        </w:rPr>
-      </w:pPr>
-      <w:r>
-        <w:rPr>
-          <w:rFonts w:ascii="Times New Roman" w:eastAsia="Times New Roman" w:hAnsi="Times New Roman" w:cs="Times New Roman"/>
-          <w:b/>
-          <w:bCs/>
-          <w:sz w:val="24"/>
-          <w:szCs w:val="24"/>
-        </w:rPr>
-        <w:br w:type="page"/>
-      </w:r>
-    </w:p>
-    <w:p>
-      <w:pPr>
-        <w:keepNext/>
-        <w:keepLines/>
-        <w:spacing w:after="0" w:line="480" w:lineRule="auto"/>
-        <w:jc w:val="center"/>
-        <w:outlineLvl w:val="0"/>
-        <w:rPr>
-          <w:rFonts w:ascii="Times New Roman" w:eastAsia="Times New Roman" w:hAnsi="Times New Roman" w:cs="Times New Roman"/>
-          <w:b/>
-          <w:bCs/>
-          <w:sz w:val="24"/>
-          <w:szCs w:val="24"/>
-        </w:rPr>
-      </w:pPr>
-      <w:bookmarkStart w:id="19" w:name="_Toc168390309"/>
-      <w:bookmarkStart w:id="20" w:name="_Toc441469380"/>
-      <w:bookmarkStart w:id="21" w:name="_Toc174619738"/>
-      <w:r>
-        <w:rPr>
-          <w:rFonts w:ascii="Times New Roman" w:eastAsia="Times New Roman" w:hAnsi="Times New Roman" w:cs="Times New Roman"/>
-          <w:b/>
-          <w:bCs/>
-          <w:sz w:val="24"/>
-          <w:szCs w:val="24"/>
-        </w:rPr>
-        <w:lastRenderedPageBreak/>
-        <w:t>Appendix A</w:t>
-      </w:r>
-      <w:bookmarkEnd w:id="19"/>
-      <w:bookmarkEnd w:id="21"/>
-    </w:p>
-    <w:p>
-      <w:pPr>
-        <w:keepNext/>
-        <w:keepLines/>
-        <w:spacing w:after="0" w:line="480" w:lineRule="auto"/>
-        <w:jc w:val="center"/>
-        <w:outlineLvl w:val="0"/>
-        <w:rPr>
-          <w:rFonts w:ascii="Times New Roman" w:eastAsia="Times New Roman" w:hAnsi="Times New Roman" w:cs="Times New Roman"/>
-          <w:b/>
-          <w:bCs/>
-          <w:sz w:val="24"/>
-          <w:szCs w:val="24"/>
-        </w:rPr>
-      </w:pPr>
-      <w:bookmarkStart w:id="22" w:name="_Toc168390310"/>
-      <w:bookmarkStart w:id="23" w:name="_Toc174619739"/>
-      <w:r>
-        <w:rPr>
-          <w:rFonts w:ascii="Times New Roman" w:eastAsia="Times New Roman" w:hAnsi="Times New Roman" w:cs="Times New Roman"/>
-          <w:b/>
-          <w:bCs/>
-          <w:sz w:val="24"/>
-          <w:szCs w:val="24"/>
-        </w:rPr>
-        <w:t>Title of Appendix</w:t>
-      </w:r>
-      <w:bookmarkEnd w:id="20"/>
-      <w:bookmarkEnd w:id="22"/>
-      <w:bookmarkEnd w:id="23"/>
-    </w:p>
-    <w:p>
-      <w:pPr>
-        <w:keepNext/>
-        <w:keepLines/>
-        <w:spacing w:after="0" w:line="480" w:lineRule="auto"/>
-        <w:jc w:val="center"/>
-        <w:outlineLvl w:val="0"/>
-        <w:rPr>
-          <w:rFonts w:ascii="Times New Roman" w:eastAsia="Times New Roman" w:hAnsi="Times New Roman" w:cs="Times New Roman"/>
-          <w:b/>
-          <w:bCs/>
-          <w:sz w:val="24"/>
-          <w:szCs w:val="24"/>
-        </w:rPr>
-      </w:pPr>
-      <w:r>
-        <w:rPr>
-          <w:rFonts w:ascii="Times New Roman" w:eastAsia="Times New Roman" w:hAnsi="Times New Roman" w:cs="Times New Roman"/>
-          <w:b/>
-          <w:bCs/>
-          <w:sz w:val="24"/>
-          <w:szCs w:val="24"/>
-        </w:rPr>
-        <w:br w:type="page"/>
-      </w:r>
-    </w:p>
-    <w:p>
-      <w:pPr>
-        <w:keepNext/>
-        <w:keepLines/>
-        <w:spacing w:after="0" w:line="480" w:lineRule="auto"/>
-        <w:jc w:val="center"/>
-        <w:outlineLvl w:val="0"/>
-        <w:rPr>
-          <w:rFonts w:ascii="Times New Roman" w:eastAsia="Times New Roman" w:hAnsi="Times New Roman" w:cs="Times New Roman"/>
-          <w:b/>
-          <w:bCs/>
-          <w:sz w:val="24"/>
-          <w:szCs w:val="24"/>
-        </w:rPr>
-      </w:pPr>
-      <w:bookmarkStart w:id="24" w:name="_Toc441469381"/>
-      <w:bookmarkStart w:id="25" w:name="_Toc168390311"/>
-      <w:bookmarkStart w:id="26" w:name="_Toc174619740"/>
-      <w:r>
-        <w:rPr>
-          <w:rFonts w:ascii="Times New Roman" w:eastAsia="Times New Roman" w:hAnsi="Times New Roman" w:cs="Times New Roman"/>
-          <w:b/>
-          <w:bCs/>
-          <w:sz w:val="24"/>
-          <w:szCs w:val="24"/>
-        </w:rPr>
-        <w:lastRenderedPageBreak/>
-        <w:t>Appendix B</w:t>
-      </w:r>
-      <w:bookmarkEnd w:id="24"/>
-      <w:bookmarkEnd w:id="25"/>
-      <w:bookmarkEnd w:id="26"/>
-    </w:p>
-    <w:p>
-      <w:pPr>
-        <w:keepNext/>
-        <w:keepLines/>
-        <w:spacing w:after="0" w:line="480" w:lineRule="auto"/>
-        <w:jc w:val="center"/>
-        <w:outlineLvl w:val="0"/>
-        <w:rPr>
-          <w:rFonts w:ascii="Times New Roman" w:eastAsia="Times New Roman" w:hAnsi="Times New Roman" w:cs="Times New Roman"/>
-          <w:b/>
-          <w:bCs/>
-          <w:sz w:val="24"/>
-          <w:szCs w:val="24"/>
-        </w:rPr>
-      </w:pPr>
-      <w:bookmarkStart w:id="27" w:name="_Toc168390312"/>
-      <w:bookmarkStart w:id="28" w:name="_Toc174619741"/>
-      <w:r>
-        <w:rPr>
-          <w:rFonts w:ascii="Times New Roman" w:eastAsia="Times New Roman" w:hAnsi="Times New Roman" w:cs="Times New Roman"/>
-          <w:b/>
-          <w:bCs/>
-          <w:sz w:val="24"/>
-          <w:szCs w:val="24"/>
-        </w:rPr>
-        <w:t>Title of Appendix</w:t>
-      </w:r>
-      <w:bookmarkEnd w:id="27"/>
-      <w:bookmarkEnd w:id="28"/>
-    </w:p>
-    <w:p>
-      <w:pPr>
-        <w:keepNext/>
-        <w:keepLines/>
-        <w:spacing w:after="0" w:line="480" w:lineRule="auto"/>
-        <w:jc w:val="center"/>
-        <w:outlineLvl w:val="0"/>
-        <w:rPr>
-          <w:rFonts w:ascii="Times New Roman" w:eastAsia="Times New Roman" w:hAnsi="Times New Roman" w:cs="Times New Roman"/>
-          <w:b/>
-          <w:bCs/>
-          <w:sz w:val="24"/>
-          <w:szCs w:val="24"/>
-        </w:rPr>
-      </w:pPr>
-      <w:r>
-        <w:rPr>
-          <w:rFonts w:ascii="Times New Roman" w:eastAsia="Times New Roman" w:hAnsi="Times New Roman" w:cs="Times New Roman"/>
-          <w:b/>
-          <w:bCs/>
-          <w:sz w:val="24"/>
-          <w:szCs w:val="24"/>
-        </w:rPr>
-        <w:br w:type="page"/>
-      </w:r>
-    </w:p>
-    <w:p>
-      <w:pPr>
-        <w:keepNext/>
-        <w:keepLines/>
-        <w:spacing w:after="0" w:line="480" w:lineRule="auto"/>
-        <w:jc w:val="center"/>
-        <w:outlineLvl w:val="0"/>
-        <w:rPr>
-          <w:rFonts w:ascii="Times New Roman" w:eastAsia="Times New Roman" w:hAnsi="Times New Roman" w:cs="Times New Roman"/>
-          <w:b/>
-          <w:bCs/>
-          <w:sz w:val="24"/>
-          <w:szCs w:val="24"/>
-        </w:rPr>
-      </w:pPr>
-      <w:bookmarkStart w:id="29" w:name="_Toc168390313"/>
-      <w:bookmarkStart w:id="30" w:name="_Toc441469382"/>
-      <w:bookmarkStart w:id="31" w:name="_Toc174619742"/>
-      <w:r>
-        <w:rPr>
-          <w:rFonts w:ascii="Times New Roman" w:eastAsia="Times New Roman" w:hAnsi="Times New Roman" w:cs="Times New Roman"/>
-          <w:b/>
-          <w:bCs/>
-          <w:sz w:val="24"/>
-          <w:szCs w:val="24"/>
-        </w:rPr>
-        <w:lastRenderedPageBreak/>
-        <w:t>Appendix C</w:t>
-      </w:r>
-      <w:bookmarkEnd w:id="29"/>
-      <w:bookmarkEnd w:id="31"/>
-    </w:p>
-    <w:p>
-      <w:pPr>
-        <w:keepNext/>
-        <w:keepLines/>
-        <w:spacing w:after="0" w:line="480" w:lineRule="auto"/>
-        <w:jc w:val="center"/>
-        <w:outlineLvl w:val="0"/>
-        <w:rPr>
-          <w:rFonts w:ascii="Times New Roman" w:eastAsia="Times New Roman" w:hAnsi="Times New Roman" w:cs="Times New Roman"/>
-          <w:b/>
-          <w:bCs/>
-          <w:sz w:val="24"/>
-          <w:szCs w:val="24"/>
-        </w:rPr>
-      </w:pPr>
-      <w:bookmarkStart w:id="32" w:name="_Toc168390314"/>
-      <w:bookmarkStart w:id="33" w:name="_Toc174619743"/>
-      <w:r>
-        <w:rPr>
-          <w:rFonts w:ascii="Times New Roman" w:eastAsia="Times New Roman" w:hAnsi="Times New Roman" w:cs="Times New Roman"/>
-          <w:b/>
-          <w:bCs/>
-          <w:sz w:val="24"/>
-          <w:szCs w:val="24"/>
-        </w:rPr>
-        <w:t>Title of Appendix</w:t>
-      </w:r>
-      <w:bookmarkEnd w:id="30"/>
-      <w:bookmarkEnd w:id="32"/>
-      <w:bookmarkEnd w:id="33"/>
-    </w:p>
-    <w:p>
-      <w:pPr>
-        <w:keepNext/>
-        <w:keepLines/>
-        <w:spacing w:after="0" w:line="480" w:lineRule="auto"/>
-        <w:jc w:val="center"/>
-        <w:outlineLvl w:val="0"/>
-        <w:rPr>
-          <w:rFonts w:ascii="Times New Roman" w:eastAsia="Times New Roman" w:hAnsi="Times New Roman" w:cs="Times New Roman"/>
-          <w:b/>
-          <w:bCs/>
-          <w:sz w:val="24"/>
-          <w:szCs w:val="24"/>
-        </w:rPr>
-      </w:pPr>
-    </w:p>
-    <w:p>
-      <w:pPr>
-        <w:keepNext/>
-        <w:keepLines/>
-        <w:spacing w:after="0" w:line="480" w:lineRule="auto"/>
-        <w:jc w:val="center"/>
-        <w:outlineLvl w:val="0"/>
-        <w:rPr>
           <w:rFonts w:ascii="Verdana" w:hAnsi="Verdana" w:cs="Arial"/>
           <w:sz w:val="20"/>
           <w:szCs w:val="20"/>
@@ -2731,12 +2724,12 @@
       </w:pPr>
     </w:p>
     <w:sectPr>
-      <w:headerReference w:type="default" r:id="rId8"/>
-      <w:footerReference w:type="default" r:id="rId9"/>
-      <w:headerReference w:type="first" r:id="rId10"/>
-      <w:footerReference w:type="first" r:id="rId11"/>
+      <w:headerReference w:type="default" r:id="rId11"/>
+      <w:footerReference w:type="default" r:id="rId12"/>
+      <w:headerReference w:type="first" r:id="rId13"/>
+      <w:footerReference w:type="first" r:id="rId14"/>
       <w:type w:val="continuous"/>
-      <w:pgSz w:w="12240" w:h="15840"/>
+      <w:pgSz w:w="12240" w:h="15840" w:orient="portrait"/>
       <w:pgMar w:top="1440" w:right="1440" w:bottom="1440" w:left="1440" w:header="720" w:footer="432" w:gutter="0"/>
       <w:cols w:space="720"/>
       <w:formProt w:val="0"/>
@@ -2779,7 +2772,7 @@
 </file>
 
 <file path=word/footer1.xml><?xml version="1.0" encoding="utf-8"?>
-<w:ftr xmlns:wpc="http://schemas.microsoft.com/office/word/2010/wordprocessingCanvas" xmlns:cx="http://schemas.microsoft.com/office/drawing/2014/chartex" xmlns:cx1="http://schemas.microsoft.com/office/drawing/2015/9/8/chartex" xmlns:cx2="http://schemas.microsoft.com/office/drawing/2015/10/21/chartex" xmlns:cx3="http://schemas.microsoft.com/office/drawing/2016/5/9/chartex" xmlns:cx4="http://schemas.microsoft.com/office/drawing/2016/5/10/chartex" xmlns:cx5="http://schemas.microsoft.com/office/drawing/2016/5/11/chartex" xmlns:cx6="http://schemas.microsoft.com/office/drawing/2016/5/12/chartex" xmlns:cx7="http://schemas.microsoft.com/office/drawing/2016/5/13/chartex" xmlns:cx8="http://schemas.microsoft.com/office/drawing/2016/5/14/chartex" xmlns:mc="http://schemas.openxmlformats.org/markup-compatibility/2006" xmlns:aink="http://schemas.microsoft.com/office/drawing/2016/ink" xmlns:am3d="http://schemas.microsoft.com/office/drawing/2017/model3d" xmlns:o="urn:schemas-microsoft-com:office:office" xmlns:oel="http://schemas.microsoft.com/office/2019/extlst" xmlns:r="http://schemas.openxmlformats.org/officeDocument/2006/relationships" xmlns:m="http://schemas.openxmlformats.org/officeDocument/2006/math" xmlns:v="urn:schemas-microsoft-com:vml" xmlns:wp14="http://schemas.microsoft.com/office/word/2010/wordprocessingDrawing" xmlns:wp="http://schemas.openxmlformats.org/drawingml/2006/wordprocessingDrawing" xmlns:w10="urn:schemas-microsoft-com:office:word" xmlns:w="http://schemas.openxmlformats.org/wordprocessingml/2006/main" xmlns:w14="http://schemas.microsoft.com/office/word/2010/wordml" xmlns:w15="http://schemas.microsoft.com/office/word/2012/wordml" xmlns:w16cex="http://schemas.microsoft.com/office/word/2018/wordml/cex" xmlns:w16cid="http://schemas.microsoft.com/office/word/2016/wordml/cid" xmlns:w16="http://schemas.microsoft.com/office/word/2018/wordml" xmlns:w16du="http://schemas.microsoft.com/office/word/2023/wordml/word16du" xmlns:w16sdtdh="http://schemas.microsoft.com/office/word/2020/wordml/sdtdatahash" xmlns:w16se="http://schemas.microsoft.com/office/word/2015/wordml/symex" xmlns:wpg="http://schemas.microsoft.com/office/word/2010/wordprocessingGroup" xmlns:wpi="http://schemas.microsoft.com/office/word/2010/wordprocessingInk" xmlns:wne="http://schemas.microsoft.com/office/word/2006/wordml" xmlns:wps="http://schemas.microsoft.com/office/word/2010/wordprocessingShape" mc:Ignorable="w14 w15 w16se w16cid w16 w16cex w16sdtdh w16du wp14">
+<w:ftr xmlns:wpc="http://schemas.microsoft.com/office/word/2010/wordprocessingCanvas" xmlns:cx="http://schemas.microsoft.com/office/drawing/2014/chartex" xmlns:cx1="http://schemas.microsoft.com/office/drawing/2015/9/8/chartex" xmlns:cx2="http://schemas.microsoft.com/office/drawing/2015/10/21/chartex" xmlns:cx3="http://schemas.microsoft.com/office/drawing/2016/5/9/chartex" xmlns:cx4="http://schemas.microsoft.com/office/drawing/2016/5/10/chartex" xmlns:cx5="http://schemas.microsoft.com/office/drawing/2016/5/11/chartex" xmlns:cx6="http://schemas.microsoft.com/office/drawing/2016/5/12/chartex" xmlns:cx7="http://schemas.microsoft.com/office/drawing/2016/5/13/chartex" xmlns:cx8="http://schemas.microsoft.com/office/drawing/2016/5/14/chartex" xmlns:mc="http://schemas.openxmlformats.org/markup-compatibility/2006" xmlns:aink="http://schemas.microsoft.com/office/drawing/2016/ink" xmlns:am3d="http://schemas.microsoft.com/office/drawing/2017/model3d" xmlns:o="urn:schemas-microsoft-com:office:office" xmlns:oel="http://schemas.microsoft.com/office/2019/extlst" xmlns:r="http://schemas.openxmlformats.org/officeDocument/2006/relationships" xmlns:m="http://schemas.openxmlformats.org/officeDocument/2006/math" xmlns:v="urn:schemas-microsoft-com:vml" xmlns:wp14="http://schemas.microsoft.com/office/word/2010/wordprocessingDrawing" xmlns:wp="http://schemas.openxmlformats.org/drawingml/2006/wordprocessingDrawing" xmlns:w10="urn:schemas-microsoft-com:office:word" xmlns:w="http://schemas.openxmlformats.org/wordprocessingml/2006/main" xmlns:w14="http://schemas.microsoft.com/office/word/2010/wordml" xmlns:w15="http://schemas.microsoft.com/office/word/2012/wordml" xmlns:w16cex="http://schemas.microsoft.com/office/word/2018/wordml/cex" xmlns:w16cid="http://schemas.microsoft.com/office/word/2016/wordml/cid" xmlns:w16="http://schemas.microsoft.com/office/word/2018/wordml" xmlns:w16du="http://schemas.microsoft.com/office/word/2023/wordml/word16du" xmlns:w16sdtdh="http://schemas.microsoft.com/office/word/2020/wordml/sdtdatahash" xmlns:w16se="http://schemas.microsoft.com/office/word/2015/wordml/symex" xmlns:wpg="http://schemas.microsoft.com/office/word/2010/wordprocessingGroup" xmlns:wpi="http://schemas.microsoft.com/office/word/2010/wordprocessingInk" xmlns:wne="http://schemas.microsoft.com/office/word/2006/wordml" xmlns:wps="http://schemas.microsoft.com/office/word/2010/wordprocessingShape" xmlns:a="http://schemas.openxmlformats.org/drawingml/2006/main" xmlns:pic="http://schemas.openxmlformats.org/drawingml/2006/picture" xmlns:a14="http://schemas.microsoft.com/office/drawing/2010/main" mc:Ignorable="w14 w15 w16se w16cid w16 w16cex w16sdtdh w16du wp14">
   <w:sdt>
     <w:sdtPr>
       <w:id w:val="759871401"/>
@@ -2795,6 +2788,7 @@
         <w:color w:val="97999B"/>
         <w:spacing w:val="20"/>
         <w:sz w:val="18"/>
+        <w:szCs w:val="18"/>
       </w:rPr>
     </w:sdtEndPr>
     <w:sdtContent>
@@ -2805,27 +2799,24 @@
           <w:jc w:val="center"/>
         </w:pPr>
         <w:r>
-          <w:rPr>
-            <w:noProof/>
-          </w:rPr>
           <w:drawing>
-            <wp:inline distT="0" distB="0" distL="0" distR="0" wp14:anchorId="36C646A1" wp14:editId="3DF90A54">
+            <wp:inline wp14:editId="18F34762" wp14:anchorId="36C646A1">
               <wp:extent cx="4326262" cy="480696"/>
               <wp:effectExtent l="0" t="0" r="0" b="0"/>
-              <wp:docPr id="3" name="Picture 6"/>
+              <wp:docPr id="3" name="Picture 6" title=""/>
               <wp:cNvGraphicFramePr>
-                <a:graphicFrameLocks xmlns:a="http://schemas.openxmlformats.org/drawingml/2006/main" noChangeAspect="1"/>
+                <a:graphicFrameLocks noChangeAspect="1"/>
               </wp:cNvGraphicFramePr>
-              <a:graphic xmlns:a="http://schemas.openxmlformats.org/drawingml/2006/main">
+              <a:graphic>
                 <a:graphicData uri="http://schemas.openxmlformats.org/drawingml/2006/picture">
-                  <pic:pic xmlns:pic="http://schemas.openxmlformats.org/drawingml/2006/picture">
+                  <pic:pic>
                     <pic:nvPicPr>
                       <pic:cNvPr id="0" name="Picture 6"/>
                       <pic:cNvPicPr/>
                     </pic:nvPicPr>
                     <pic:blipFill>
-                      <a:blip r:embed="rId1">
-                        <a:extLst>
+                      <a:blip r:embed="Rf3d4073ee17547c6">
+                        <a:extLst xmlns:a="http://schemas.openxmlformats.org/drawingml/2006/main">
                           <a:ext uri="{28A0092B-C50C-407E-A947-70E740481C1C}">
                             <a14:useLocalDpi xmlns:a14="http://schemas.microsoft.com/office/drawing/2010/main" val="0"/>
                           </a:ext>
@@ -2836,7 +2827,7 @@
                       </a:stretch>
                     </pic:blipFill>
                     <pic:spPr>
-                      <a:xfrm>
+                      <a:xfrm rot="0" flipH="0" flipV="0">
                         <a:off x="0" y="0"/>
                         <a:ext cx="4326262" cy="480696"/>
                       </a:xfrm>
@@ -2869,6 +2860,7 @@
             <w:color w:val="97999B"/>
             <w:spacing w:val="20"/>
             <w:sz w:val="18"/>
+            <w:szCs w:val="18"/>
           </w:rPr>
           <w:t xml:space="preserve">PAGE </w:t>
         </w:r>
@@ -2878,6 +2870,7 @@
             <w:color w:val="97999B"/>
             <w:spacing w:val="20"/>
             <w:sz w:val="18"/>
+            <w:szCs w:val="18"/>
           </w:rPr>
           <w:fldChar w:fldCharType="begin"/>
         </w:r>
@@ -2887,6 +2880,7 @@
             <w:color w:val="97999B"/>
             <w:spacing w:val="20"/>
             <w:sz w:val="18"/>
+            <w:szCs w:val="18"/>
           </w:rPr>
           <w:instrText xml:space="preserve"> PAGE   \* MERGEFORMAT </w:instrText>
         </w:r>
@@ -2896,6 +2890,7 @@
             <w:color w:val="97999B"/>
             <w:spacing w:val="20"/>
             <w:sz w:val="18"/>
+            <w:szCs w:val="18"/>
           </w:rPr>
           <w:fldChar w:fldCharType="separate"/>
         </w:r>
@@ -2906,6 +2901,7 @@
             <w:color w:val="97999B"/>
             <w:spacing w:val="20"/>
             <w:sz w:val="18"/>
+            <w:szCs w:val="18"/>
           </w:rPr>
           <w:t>2</w:t>
         </w:r>
@@ -2916,6 +2912,7 @@
             <w:color w:val="97999B"/>
             <w:spacing w:val="20"/>
             <w:sz w:val="18"/>
+            <w:szCs w:val="18"/>
           </w:rPr>
           <w:fldChar w:fldCharType="end"/>
         </w:r>
@@ -2927,7 +2924,7 @@
 </file>
 
 <file path=word/footer2.xml><?xml version="1.0" encoding="utf-8"?>
-<w:ftr xmlns:wpc="http://schemas.microsoft.com/office/word/2010/wordprocessingCanvas" xmlns:cx="http://schemas.microsoft.com/office/drawing/2014/chartex" xmlns:cx1="http://schemas.microsoft.com/office/drawing/2015/9/8/chartex" xmlns:cx2="http://schemas.microsoft.com/office/drawing/2015/10/21/chartex" xmlns:cx3="http://schemas.microsoft.com/office/drawing/2016/5/9/chartex" xmlns:cx4="http://schemas.microsoft.com/office/drawing/2016/5/10/chartex" xmlns:cx5="http://schemas.microsoft.com/office/drawing/2016/5/11/chartex" xmlns:cx6="http://schemas.microsoft.com/office/drawing/2016/5/12/chartex" xmlns:cx7="http://schemas.microsoft.com/office/drawing/2016/5/13/chartex" xmlns:cx8="http://schemas.microsoft.com/office/drawing/2016/5/14/chartex" xmlns:mc="http://schemas.openxmlformats.org/markup-compatibility/2006" xmlns:aink="http://schemas.microsoft.com/office/drawing/2016/ink" xmlns:am3d="http://schemas.microsoft.com/office/drawing/2017/model3d" xmlns:o="urn:schemas-microsoft-com:office:office" xmlns:oel="http://schemas.microsoft.com/office/2019/extlst" xmlns:r="http://schemas.openxmlformats.org/officeDocument/2006/relationships" xmlns:m="http://schemas.openxmlformats.org/officeDocument/2006/math" xmlns:v="urn:schemas-microsoft-com:vml" xmlns:wp14="http://schemas.microsoft.com/office/word/2010/wordprocessingDrawing" xmlns:wp="http://schemas.openxmlformats.org/drawingml/2006/wordprocessingDrawing" xmlns:w10="urn:schemas-microsoft-com:office:word" xmlns:w="http://schemas.openxmlformats.org/wordprocessingml/2006/main" xmlns:w14="http://schemas.microsoft.com/office/word/2010/wordml" xmlns:w15="http://schemas.microsoft.com/office/word/2012/wordml" xmlns:w16cex="http://schemas.microsoft.com/office/word/2018/wordml/cex" xmlns:w16cid="http://schemas.microsoft.com/office/word/2016/wordml/cid" xmlns:w16="http://schemas.microsoft.com/office/word/2018/wordml" xmlns:w16du="http://schemas.microsoft.com/office/word/2023/wordml/word16du" xmlns:w16sdtdh="http://schemas.microsoft.com/office/word/2020/wordml/sdtdatahash" xmlns:w16se="http://schemas.microsoft.com/office/word/2015/wordml/symex" xmlns:wpg="http://schemas.microsoft.com/office/word/2010/wordprocessingGroup" xmlns:wpi="http://schemas.microsoft.com/office/word/2010/wordprocessingInk" xmlns:wne="http://schemas.microsoft.com/office/word/2006/wordml" xmlns:wps="http://schemas.microsoft.com/office/word/2010/wordprocessingShape" mc:Ignorable="w14 w15 w16se w16cid w16 w16cex w16sdtdh w16du wp14">
+<w:ftr xmlns:wpc="http://schemas.microsoft.com/office/word/2010/wordprocessingCanvas" xmlns:cx="http://schemas.microsoft.com/office/drawing/2014/chartex" xmlns:cx1="http://schemas.microsoft.com/office/drawing/2015/9/8/chartex" xmlns:cx2="http://schemas.microsoft.com/office/drawing/2015/10/21/chartex" xmlns:cx3="http://schemas.microsoft.com/office/drawing/2016/5/9/chartex" xmlns:cx4="http://schemas.microsoft.com/office/drawing/2016/5/10/chartex" xmlns:cx5="http://schemas.microsoft.com/office/drawing/2016/5/11/chartex" xmlns:cx6="http://schemas.microsoft.com/office/drawing/2016/5/12/chartex" xmlns:cx7="http://schemas.microsoft.com/office/drawing/2016/5/13/chartex" xmlns:cx8="http://schemas.microsoft.com/office/drawing/2016/5/14/chartex" xmlns:mc="http://schemas.openxmlformats.org/markup-compatibility/2006" xmlns:aink="http://schemas.microsoft.com/office/drawing/2016/ink" xmlns:am3d="http://schemas.microsoft.com/office/drawing/2017/model3d" xmlns:o="urn:schemas-microsoft-com:office:office" xmlns:oel="http://schemas.microsoft.com/office/2019/extlst" xmlns:r="http://schemas.openxmlformats.org/officeDocument/2006/relationships" xmlns:m="http://schemas.openxmlformats.org/officeDocument/2006/math" xmlns:v="urn:schemas-microsoft-com:vml" xmlns:wp14="http://schemas.microsoft.com/office/word/2010/wordprocessingDrawing" xmlns:wp="http://schemas.openxmlformats.org/drawingml/2006/wordprocessingDrawing" xmlns:w10="urn:schemas-microsoft-com:office:word" xmlns:w="http://schemas.openxmlformats.org/wordprocessingml/2006/main" xmlns:w14="http://schemas.microsoft.com/office/word/2010/wordml" xmlns:w15="http://schemas.microsoft.com/office/word/2012/wordml" xmlns:w16cex="http://schemas.microsoft.com/office/word/2018/wordml/cex" xmlns:w16cid="http://schemas.microsoft.com/office/word/2016/wordml/cid" xmlns:w16="http://schemas.microsoft.com/office/word/2018/wordml" xmlns:w16du="http://schemas.microsoft.com/office/word/2023/wordml/word16du" xmlns:w16sdtdh="http://schemas.microsoft.com/office/word/2020/wordml/sdtdatahash" xmlns:w16se="http://schemas.microsoft.com/office/word/2015/wordml/symex" xmlns:wpg="http://schemas.microsoft.com/office/word/2010/wordprocessingGroup" xmlns:wpi="http://schemas.microsoft.com/office/word/2010/wordprocessingInk" xmlns:wne="http://schemas.microsoft.com/office/word/2006/wordml" xmlns:wps="http://schemas.microsoft.com/office/word/2010/wordprocessingShape" xmlns:a="http://schemas.openxmlformats.org/drawingml/2006/main" xmlns:pic="http://schemas.openxmlformats.org/drawingml/2006/picture" xmlns:a14="http://schemas.microsoft.com/office/drawing/2010/main" mc:Ignorable="w14 w15 w16se w16cid w16 w16cex w16sdtdh w16du wp14">
   <w:p>
     <w:pPr>
       <w:pStyle w:val="Footer"/>
@@ -2935,27 +2932,24 @@
       <w:jc w:val="center"/>
     </w:pPr>
     <w:r>
-      <w:rPr>
-        <w:noProof/>
-      </w:rPr>
       <w:drawing>
-        <wp:inline distT="0" distB="0" distL="0" distR="0" wp14:anchorId="3D3712A5" wp14:editId="334CCD05">
+        <wp:inline wp14:editId="611B6BD2" wp14:anchorId="3D3712A5">
           <wp:extent cx="4326262" cy="480696"/>
           <wp:effectExtent l="0" t="0" r="0" b="0"/>
-          <wp:docPr id="4" name="Picture 1"/>
+          <wp:docPr id="4" name="Picture 1" title=""/>
           <wp:cNvGraphicFramePr>
-            <a:graphicFrameLocks xmlns:a="http://schemas.openxmlformats.org/drawingml/2006/main" noChangeAspect="1"/>
+            <a:graphicFrameLocks noChangeAspect="1"/>
           </wp:cNvGraphicFramePr>
-          <a:graphic xmlns:a="http://schemas.openxmlformats.org/drawingml/2006/main">
+          <a:graphic>
             <a:graphicData uri="http://schemas.openxmlformats.org/drawingml/2006/picture">
-              <pic:pic xmlns:pic="http://schemas.openxmlformats.org/drawingml/2006/picture">
+              <pic:pic>
                 <pic:nvPicPr>
                   <pic:cNvPr id="0" name="Picture 1"/>
                   <pic:cNvPicPr/>
                 </pic:nvPicPr>
                 <pic:blipFill>
-                  <a:blip r:embed="rId1">
-                    <a:extLst>
+                  <a:blip r:embed="R0452072464a54dae">
+                    <a:extLst xmlns:a="http://schemas.openxmlformats.org/drawingml/2006/main">
                       <a:ext uri="{28A0092B-C50C-407E-A947-70E740481C1C}">
                         <a14:useLocalDpi xmlns:a14="http://schemas.microsoft.com/office/drawing/2010/main" val="0"/>
                       </a:ext>
@@ -2966,7 +2960,7 @@
                   </a:stretch>
                 </pic:blipFill>
                 <pic:spPr>
-                  <a:xfrm>
+                  <a:xfrm rot="0" flipH="0" flipV="0">
                     <a:off x="0" y="0"/>
                     <a:ext cx="4326262" cy="480696"/>
                   </a:xfrm>
@@ -2999,6 +2993,7 @@
         <w:color w:val="97999B"/>
         <w:spacing w:val="20"/>
         <w:sz w:val="18"/>
+        <w:szCs w:val="18"/>
       </w:rPr>
       <w:t xml:space="preserve">PAGE </w:t>
     </w:r>
@@ -3008,6 +3003,7 @@
         <w:color w:val="97999B"/>
         <w:spacing w:val="20"/>
         <w:sz w:val="18"/>
+        <w:szCs w:val="18"/>
       </w:rPr>
       <w:fldChar w:fldCharType="begin"/>
     </w:r>
@@ -3017,6 +3013,7 @@
         <w:color w:val="97999B"/>
         <w:spacing w:val="20"/>
         <w:sz w:val="18"/>
+        <w:szCs w:val="18"/>
       </w:rPr>
       <w:instrText xml:space="preserve"> PAGE   \* MERGEFORMAT </w:instrText>
     </w:r>
@@ -3026,6 +3023,7 @@
         <w:color w:val="97999B"/>
         <w:spacing w:val="20"/>
         <w:sz w:val="18"/>
+        <w:szCs w:val="18"/>
       </w:rPr>
       <w:fldChar w:fldCharType="separate"/>
     </w:r>
@@ -3036,6 +3034,7 @@
         <w:color w:val="97999B"/>
         <w:spacing w:val="20"/>
         <w:sz w:val="18"/>
+        <w:szCs w:val="18"/>
       </w:rPr>
       <w:t>1</w:t>
     </w:r>
@@ -3046,6 +3045,7 @@
         <w:color w:val="97999B"/>
         <w:spacing w:val="20"/>
         <w:sz w:val="18"/>
+        <w:szCs w:val="18"/>
       </w:rPr>
       <w:fldChar w:fldCharType="end"/>
     </w:r>
@@ -3092,15 +3092,16 @@
     <w:pPr>
       <w:pStyle w:val="Header"/>
       <w:rPr>
-        <w:rFonts w:ascii="Times New Roman" w:eastAsiaTheme="majorEastAsia" w:hAnsi="Times New Roman" w:cs="Times New Roman"/>
+        <w:rFonts w:ascii="Times New Roman" w:hAnsi="Times New Roman" w:eastAsia="游ゴシック Light" w:cs="Times New Roman" w:eastAsiaTheme="majorEastAsia"/>
         <w:sz w:val="24"/>
         <w:szCs w:val="24"/>
       </w:rPr>
     </w:pPr>
     <w:r>
       <w:rPr>
-        <w:rFonts w:ascii="Times New Roman" w:eastAsiaTheme="majorEastAsia" w:hAnsi="Times New Roman" w:cs="Times New Roman"/>
-        <w:i/>
+        <w:rFonts w:ascii="Times New Roman" w:hAnsi="Times New Roman" w:eastAsia="游ゴシック Light" w:cs="Times New Roman" w:eastAsiaTheme="majorEastAsia"/>
+        <w:i w:val="1"/>
+        <w:iCs w:val="1"/>
         <w:sz w:val="24"/>
         <w:szCs w:val="24"/>
       </w:rPr>
@@ -3108,8 +3109,9 @@
     </w:r>
     <w:r>
       <w:rPr>
-        <w:rFonts w:ascii="Times New Roman" w:eastAsiaTheme="majorEastAsia" w:hAnsi="Times New Roman" w:cs="Times New Roman"/>
-        <w:i/>
+        <w:rFonts w:ascii="Times New Roman" w:hAnsi="Times New Roman" w:eastAsia="游ゴシック Light" w:cs="Times New Roman" w:eastAsiaTheme="majorEastAsia"/>
+        <w:i w:val="1"/>
+        <w:iCs w:val="1"/>
         <w:sz w:val="24"/>
         <w:szCs w:val="24"/>
       </w:rPr>
@@ -3117,40 +3119,51 @@
     </w:r>
     <w:r>
       <w:rPr>
-        <w:rFonts w:ascii="Times New Roman" w:eastAsiaTheme="majorEastAsia" w:hAnsi="Times New Roman" w:cs="Times New Roman"/>
-        <w:i/>
+        <w:rFonts w:ascii="Times New Roman" w:hAnsi="Times New Roman" w:eastAsia="游ゴシック Light" w:cs="Times New Roman" w:eastAsiaTheme="majorEastAsia"/>
+        <w:i w:val="1"/>
+        <w:iCs w:val="1"/>
         <w:sz w:val="24"/>
         <w:szCs w:val="24"/>
       </w:rPr>
-      <w:t>Post-Implementation Report</w:t>
+      <w:t xml:space="preserve">Post-Implementation </w:t>
     </w:r>
     <w:r>
       <w:rPr>
-        <w:rFonts w:ascii="Times New Roman" w:eastAsiaTheme="majorEastAsia" w:hAnsi="Times New Roman" w:cs="Times New Roman"/>
+        <w:rFonts w:ascii="Times New Roman" w:hAnsi="Times New Roman" w:eastAsia="游ゴシック Light" w:cs="Times New Roman" w:eastAsiaTheme="majorEastAsia"/>
+        <w:i w:val="1"/>
+        <w:iCs w:val="1"/>
         <w:sz w:val="24"/>
         <w:szCs w:val="24"/>
       </w:rPr>
-      <w:ptab w:relativeTo="margin" w:alignment="right" w:leader="none"/>
+      <w:t xml:space="preserve">Report </w:t>
     </w:r>
     <w:r>
       <w:rPr>
-        <w:rFonts w:ascii="Times New Roman" w:eastAsiaTheme="majorEastAsia" w:hAnsi="Times New Roman" w:cs="Times New Roman"/>
+        <w:rFonts w:ascii="Times New Roman" w:hAnsi="Times New Roman" w:cs="Times New Roman" w:eastAsiaTheme="majorEastAsia"/>
         <w:sz w:val="24"/>
         <w:szCs w:val="24"/>
       </w:rPr>
-      <w:t xml:space="preserve">IT </w:t>
+      <w:ptab w:alignment="right" w:relativeTo="margin" w:leader="none"/>
     </w:r>
     <w:r>
       <w:rPr>
-        <w:rFonts w:ascii="Times New Roman" w:eastAsiaTheme="majorEastAsia" w:hAnsi="Times New Roman" w:cs="Times New Roman"/>
+        <w:rFonts w:ascii="Times New Roman" w:hAnsi="Times New Roman" w:eastAsia="游ゴシック Light" w:cs="Times New Roman" w:eastAsiaTheme="majorEastAsia"/>
         <w:sz w:val="24"/>
         <w:szCs w:val="24"/>
       </w:rPr>
-      <w:t xml:space="preserve">Capstone </w:t>
+      <w:t xml:space="preserve">IT</w:t>
     </w:r>
     <w:r>
       <w:rPr>
-        <w:rFonts w:ascii="Times New Roman" w:eastAsiaTheme="majorEastAsia" w:hAnsi="Times New Roman" w:cs="Times New Roman"/>
+        <w:rFonts w:ascii="Times New Roman" w:hAnsi="Times New Roman" w:eastAsia="游ゴシック Light" w:cs="Times New Roman" w:eastAsiaTheme="majorEastAsia"/>
+        <w:sz w:val="24"/>
+        <w:szCs w:val="24"/>
+      </w:rPr>
+      <w:t xml:space="preserve"> Capstone </w:t>
+    </w:r>
+    <w:r>
+      <w:rPr>
+        <w:rFonts w:ascii="Times New Roman" w:hAnsi="Times New Roman" w:eastAsia="游ゴシック Light" w:cs="Times New Roman" w:eastAsiaTheme="majorEastAsia"/>
         <w:sz w:val="24"/>
         <w:szCs w:val="24"/>
       </w:rPr>
@@ -3158,7 +3171,7 @@
     </w:r>
     <w:r>
       <w:rPr>
-        <w:rFonts w:ascii="Times New Roman" w:eastAsiaTheme="majorEastAsia" w:hAnsi="Times New Roman" w:cs="Times New Roman"/>
+        <w:rFonts w:ascii="Times New Roman" w:hAnsi="Times New Roman" w:eastAsia="游ゴシック Light" w:cs="Times New Roman" w:eastAsiaTheme="majorEastAsia"/>
         <w:sz w:val="24"/>
         <w:szCs w:val="24"/>
       </w:rPr>
@@ -3177,8 +3190,9 @@
     </w:pPr>
     <w:r>
       <w:rPr>
-        <w:rFonts w:ascii="Verdana" w:eastAsiaTheme="majorEastAsia" w:hAnsi="Verdana" w:cstheme="majorBidi"/>
-        <w:i/>
+        <w:rFonts w:ascii="Verdana" w:hAnsi="Verdana" w:eastAsia="游ゴシック Light" w:cs="Times New Roman" w:eastAsiaTheme="majorEastAsia" w:cstheme="majorBidi"/>
+        <w:i w:val="1"/>
+        <w:iCs w:val="1"/>
         <w:sz w:val="20"/>
         <w:szCs w:val="20"/>
       </w:rPr>
@@ -3191,6 +3205,91 @@
 
 <file path=word/numbering.xml><?xml version="1.0" encoding="utf-8"?>
 <w:numbering xmlns:wpc="http://schemas.microsoft.com/office/word/2010/wordprocessingCanvas" xmlns:cx="http://schemas.microsoft.com/office/drawing/2014/chartex" xmlns:cx1="http://schemas.microsoft.com/office/drawing/2015/9/8/chartex" xmlns:cx2="http://schemas.microsoft.com/office/drawing/2015/10/21/chartex" xmlns:cx3="http://schemas.microsoft.com/office/drawing/2016/5/9/chartex" xmlns:cx4="http://schemas.microsoft.com/office/drawing/2016/5/10/chartex" xmlns:cx5="http://schemas.microsoft.com/office/drawing/2016/5/11/chartex" xmlns:cx6="http://schemas.microsoft.com/office/drawing/2016/5/12/chartex" xmlns:cx7="http://schemas.microsoft.com/office/drawing/2016/5/13/chartex" xmlns:cx8="http://schemas.microsoft.com/office/drawing/2016/5/14/chartex" xmlns:mc="http://schemas.openxmlformats.org/markup-compatibility/2006" xmlns:aink="http://schemas.microsoft.com/office/drawing/2016/ink" xmlns:am3d="http://schemas.microsoft.com/office/drawing/2017/model3d" xmlns:o="urn:schemas-microsoft-com:office:office" xmlns:oel="http://schemas.microsoft.com/office/2019/extlst" xmlns:r="http://schemas.openxmlformats.org/officeDocument/2006/relationships" xmlns:m="http://schemas.openxmlformats.org/officeDocument/2006/math" xmlns:v="urn:schemas-microsoft-com:vml" xmlns:wp14="http://schemas.microsoft.com/office/word/2010/wordprocessingDrawing" xmlns:wp="http://schemas.openxmlformats.org/drawingml/2006/wordprocessingDrawing" xmlns:w10="urn:schemas-microsoft-com:office:word" xmlns:w="http://schemas.openxmlformats.org/wordprocessingml/2006/main" xmlns:w14="http://schemas.microsoft.com/office/word/2010/wordml" xmlns:w15="http://schemas.microsoft.com/office/word/2012/wordml" xmlns:w16cex="http://schemas.microsoft.com/office/word/2018/wordml/cex" xmlns:w16cid="http://schemas.microsoft.com/office/word/2016/wordml/cid" xmlns:w16="http://schemas.microsoft.com/office/word/2018/wordml" xmlns:w16du="http://schemas.microsoft.com/office/word/2023/wordml/word16du" xmlns:w16sdtdh="http://schemas.microsoft.com/office/word/2020/wordml/sdtdatahash" xmlns:w16se="http://schemas.microsoft.com/office/word/2015/wordml/symex" xmlns:wpg="http://schemas.microsoft.com/office/word/2010/wordprocessingGroup" xmlns:wpi="http://schemas.microsoft.com/office/word/2010/wordprocessingInk" xmlns:wne="http://schemas.microsoft.com/office/word/2006/wordml" xmlns:wps="http://schemas.microsoft.com/office/word/2010/wordprocessingShape" mc:Ignorable="w14 w15 w16se w16cid w16 w16cex w16sdtdh w16du wp14">
+  <w:abstractNum xmlns:w="http://schemas.openxmlformats.org/wordprocessingml/2006/main" w:abstractNumId="3">
+    <w:nsid w:val="4a6b5d0a"/>
+    <w:multiLevelType xmlns:w="http://schemas.openxmlformats.org/wordprocessingml/2006/main" w:val="hybridMultilevel"/>
+    <w:lvl xmlns:w="http://schemas.openxmlformats.org/wordprocessingml/2006/main" w:ilvl="0">
+      <w:start w:val="1"/>
+      <w:numFmt w:val="lowerLetter"/>
+      <w:lvlText w:val="%1."/>
+      <w:lvlJc w:val="left"/>
+      <w:pPr>
+        <w:ind w:left="1800" w:hanging="360"/>
+      </w:pPr>
+    </w:lvl>
+    <w:lvl xmlns:w="http://schemas.openxmlformats.org/wordprocessingml/2006/main" w:ilvl="1">
+      <w:start w:val="1"/>
+      <w:numFmt w:val="lowerLetter"/>
+      <w:lvlText w:val="%2."/>
+      <w:lvlJc w:val="left"/>
+      <w:pPr>
+        <w:ind w:left="2520" w:hanging="360"/>
+      </w:pPr>
+    </w:lvl>
+    <w:lvl xmlns:w="http://schemas.openxmlformats.org/wordprocessingml/2006/main" w:ilvl="2">
+      <w:start w:val="1"/>
+      <w:numFmt w:val="lowerRoman"/>
+      <w:lvlText w:val="%3."/>
+      <w:lvlJc w:val="right"/>
+      <w:pPr>
+        <w:ind w:left="3240" w:hanging="180"/>
+      </w:pPr>
+    </w:lvl>
+    <w:lvl xmlns:w="http://schemas.openxmlformats.org/wordprocessingml/2006/main" w:ilvl="3">
+      <w:start w:val="1"/>
+      <w:numFmt w:val="decimal"/>
+      <w:lvlText w:val="%4."/>
+      <w:lvlJc w:val="left"/>
+      <w:pPr>
+        <w:ind w:left="3960" w:hanging="360"/>
+      </w:pPr>
+    </w:lvl>
+    <w:lvl xmlns:w="http://schemas.openxmlformats.org/wordprocessingml/2006/main" w:ilvl="4">
+      <w:start w:val="1"/>
+      <w:numFmt w:val="lowerLetter"/>
+      <w:lvlText w:val="%5."/>
+      <w:lvlJc w:val="left"/>
+      <w:pPr>
+        <w:ind w:left="4680" w:hanging="360"/>
+      </w:pPr>
+    </w:lvl>
+    <w:lvl xmlns:w="http://schemas.openxmlformats.org/wordprocessingml/2006/main" w:ilvl="5">
+      <w:start w:val="1"/>
+      <w:numFmt w:val="lowerRoman"/>
+      <w:lvlText w:val="%6."/>
+      <w:lvlJc w:val="right"/>
+      <w:pPr>
+        <w:ind w:left="5400" w:hanging="180"/>
+      </w:pPr>
+    </w:lvl>
+    <w:lvl xmlns:w="http://schemas.openxmlformats.org/wordprocessingml/2006/main" w:ilvl="6">
+      <w:start w:val="1"/>
+      <w:numFmt w:val="decimal"/>
+      <w:lvlText w:val="%7."/>
+      <w:lvlJc w:val="left"/>
+      <w:pPr>
+        <w:ind w:left="6120" w:hanging="360"/>
+      </w:pPr>
+    </w:lvl>
+    <w:lvl xmlns:w="http://schemas.openxmlformats.org/wordprocessingml/2006/main" w:ilvl="7">
+      <w:start w:val="1"/>
+      <w:numFmt w:val="lowerLetter"/>
+      <w:lvlText w:val="%8."/>
+      <w:lvlJc w:val="left"/>
+      <w:pPr>
+        <w:ind w:left="6840" w:hanging="360"/>
+      </w:pPr>
+    </w:lvl>
+    <w:lvl xmlns:w="http://schemas.openxmlformats.org/wordprocessingml/2006/main" w:ilvl="8">
+      <w:start w:val="1"/>
+      <w:numFmt w:val="lowerRoman"/>
+      <w:lvlText w:val="%9."/>
+      <w:lvlJc w:val="right"/>
+      <w:pPr>
+        <w:ind w:left="7560" w:hanging="180"/>
+      </w:pPr>
+    </w:lvl>
+  </w:abstractNum>
   <w:abstractNum w:abstractNumId="0" w15:restartNumberingAfterBreak="0">
     <w:nsid w:val="110C215B"/>
     <w:multiLevelType w:val="hybridMultilevel"/>
@@ -3479,6 +3578,9 @@
       </w:pPr>
     </w:lvl>
   </w:abstractNum>
+  <w:num w:numId="4">
+    <w:abstractNumId w:val="3"/>
+  </w:num>
   <w:num w:numId="1" w16cid:durableId="717127616">
     <w:abstractNumId w:val="0"/>
   </w:num>
@@ -3496,7 +3598,7 @@
   <w:docDefaults>
     <w:rPrDefault>
       <w:rPr>
-        <w:rFonts w:asciiTheme="minorHAnsi" w:eastAsiaTheme="minorHAnsi" w:hAnsiTheme="minorHAnsi" w:cstheme="minorBidi"/>
+        <w:rFonts w:asciiTheme="minorHAnsi" w:hAnsiTheme="minorHAnsi" w:eastAsiaTheme="minorHAnsi" w:cstheme="minorBidi"/>
         <w:sz w:val="22"/>
         <w:szCs w:val="22"/>
         <w:lang w:val="en-US" w:eastAsia="en-US" w:bidi="ar-SA"/>
@@ -3511,14 +3613,14 @@
   <w:latentStyles w:defLockedState="0" w:defUIPriority="99" w:defSemiHidden="0" w:defUnhideWhenUsed="0" w:defQFormat="0" w:count="376">
     <w:lsdException w:name="Normal" w:uiPriority="0" w:qFormat="1"/>
     <w:lsdException w:name="heading 1" w:uiPriority="9" w:qFormat="1"/>
-    <w:lsdException w:name="heading 2" w:semiHidden="1" w:uiPriority="9" w:unhideWhenUsed="1" w:qFormat="1"/>
-    <w:lsdException w:name="heading 3" w:semiHidden="1" w:uiPriority="9" w:unhideWhenUsed="1" w:qFormat="1"/>
-    <w:lsdException w:name="heading 4" w:semiHidden="1" w:uiPriority="9" w:unhideWhenUsed="1" w:qFormat="1"/>
-    <w:lsdException w:name="heading 5" w:semiHidden="1" w:uiPriority="9" w:unhideWhenUsed="1" w:qFormat="1"/>
-    <w:lsdException w:name="heading 6" w:semiHidden="1" w:uiPriority="9" w:unhideWhenUsed="1" w:qFormat="1"/>
-    <w:lsdException w:name="heading 7" w:semiHidden="1" w:uiPriority="9" w:unhideWhenUsed="1" w:qFormat="1"/>
-    <w:lsdException w:name="heading 8" w:semiHidden="1" w:uiPriority="9" w:unhideWhenUsed="1" w:qFormat="1"/>
-    <w:lsdException w:name="heading 9" w:semiHidden="1" w:uiPriority="9" w:unhideWhenUsed="1" w:qFormat="1"/>
+    <w:lsdException w:name="heading 2" w:uiPriority="9" w:semiHidden="1" w:unhideWhenUsed="1" w:qFormat="1"/>
+    <w:lsdException w:name="heading 3" w:uiPriority="9" w:semiHidden="1" w:unhideWhenUsed="1" w:qFormat="1"/>
+    <w:lsdException w:name="heading 4" w:uiPriority="9" w:semiHidden="1" w:unhideWhenUsed="1" w:qFormat="1"/>
+    <w:lsdException w:name="heading 5" w:uiPriority="9" w:semiHidden="1" w:unhideWhenUsed="1" w:qFormat="1"/>
+    <w:lsdException w:name="heading 6" w:uiPriority="9" w:semiHidden="1" w:unhideWhenUsed="1" w:qFormat="1"/>
+    <w:lsdException w:name="heading 7" w:uiPriority="9" w:semiHidden="1" w:unhideWhenUsed="1" w:qFormat="1"/>
+    <w:lsdException w:name="heading 8" w:uiPriority="9" w:semiHidden="1" w:unhideWhenUsed="1" w:qFormat="1"/>
+    <w:lsdException w:name="heading 9" w:uiPriority="9" w:semiHidden="1" w:unhideWhenUsed="1" w:qFormat="1"/>
     <w:lsdException w:name="index 1" w:semiHidden="1" w:unhideWhenUsed="1"/>
     <w:lsdException w:name="index 2" w:semiHidden="1" w:unhideWhenUsed="1"/>
     <w:lsdException w:name="index 3" w:semiHidden="1" w:unhideWhenUsed="1"/>
@@ -3528,22 +3630,22 @@
     <w:lsdException w:name="index 7" w:semiHidden="1" w:unhideWhenUsed="1"/>
     <w:lsdException w:name="index 8" w:semiHidden="1" w:unhideWhenUsed="1"/>
     <w:lsdException w:name="index 9" w:semiHidden="1" w:unhideWhenUsed="1"/>
-    <w:lsdException w:name="toc 1" w:semiHidden="1" w:uiPriority="39" w:unhideWhenUsed="1"/>
-    <w:lsdException w:name="toc 2" w:semiHidden="1" w:uiPriority="39" w:unhideWhenUsed="1"/>
-    <w:lsdException w:name="toc 3" w:semiHidden="1" w:uiPriority="39" w:unhideWhenUsed="1"/>
-    <w:lsdException w:name="toc 4" w:semiHidden="1" w:uiPriority="39" w:unhideWhenUsed="1"/>
-    <w:lsdException w:name="toc 5" w:semiHidden="1" w:uiPriority="39" w:unhideWhenUsed="1"/>
-    <w:lsdException w:name="toc 6" w:semiHidden="1" w:uiPriority="39" w:unhideWhenUsed="1"/>
-    <w:lsdException w:name="toc 7" w:semiHidden="1" w:uiPriority="39" w:unhideWhenUsed="1"/>
-    <w:lsdException w:name="toc 8" w:semiHidden="1" w:uiPriority="39" w:unhideWhenUsed="1"/>
-    <w:lsdException w:name="toc 9" w:semiHidden="1" w:uiPriority="39" w:unhideWhenUsed="1"/>
+    <w:lsdException w:name="toc 1" w:uiPriority="39" w:semiHidden="1" w:unhideWhenUsed="1"/>
+    <w:lsdException w:name="toc 2" w:uiPriority="39" w:semiHidden="1" w:unhideWhenUsed="1"/>
+    <w:lsdException w:name="toc 3" w:uiPriority="39" w:semiHidden="1" w:unhideWhenUsed="1"/>
+    <w:lsdException w:name="toc 4" w:uiPriority="39" w:semiHidden="1" w:unhideWhenUsed="1"/>
+    <w:lsdException w:name="toc 5" w:uiPriority="39" w:semiHidden="1" w:unhideWhenUsed="1"/>
+    <w:lsdException w:name="toc 6" w:uiPriority="39" w:semiHidden="1" w:unhideWhenUsed="1"/>
+    <w:lsdException w:name="toc 7" w:uiPriority="39" w:semiHidden="1" w:unhideWhenUsed="1"/>
+    <w:lsdException w:name="toc 8" w:uiPriority="39" w:semiHidden="1" w:unhideWhenUsed="1"/>
+    <w:lsdException w:name="toc 9" w:uiPriority="39" w:semiHidden="1" w:unhideWhenUsed="1"/>
     <w:lsdException w:name="Normal Indent" w:semiHidden="1" w:unhideWhenUsed="1"/>
     <w:lsdException w:name="footnote text" w:semiHidden="1" w:unhideWhenUsed="1"/>
     <w:lsdException w:name="annotation text" w:semiHidden="1" w:unhideWhenUsed="1"/>
     <w:lsdException w:name="header" w:semiHidden="1" w:unhideWhenUsed="1"/>
     <w:lsdException w:name="footer" w:semiHidden="1" w:unhideWhenUsed="1"/>
     <w:lsdException w:name="index heading" w:semiHidden="1" w:unhideWhenUsed="1"/>
-    <w:lsdException w:name="caption" w:semiHidden="1" w:uiPriority="35" w:unhideWhenUsed="1" w:qFormat="1"/>
+    <w:lsdException w:name="caption" w:uiPriority="35" w:semiHidden="1" w:unhideWhenUsed="1" w:qFormat="1"/>
     <w:lsdException w:name="table of figures" w:semiHidden="1" w:unhideWhenUsed="1"/>
     <w:lsdException w:name="envelope address" w:semiHidden="1" w:unhideWhenUsed="1"/>
     <w:lsdException w:name="envelope return" w:semiHidden="1" w:unhideWhenUsed="1"/>
@@ -3574,7 +3676,7 @@
     <w:lsdException w:name="Title" w:uiPriority="10" w:qFormat="1"/>
     <w:lsdException w:name="Closing" w:semiHidden="1" w:unhideWhenUsed="1"/>
     <w:lsdException w:name="Signature" w:semiHidden="1" w:unhideWhenUsed="1"/>
-    <w:lsdException w:name="Default Paragraph Font" w:semiHidden="1" w:uiPriority="1" w:unhideWhenUsed="1"/>
+    <w:lsdException w:name="Default Paragraph Font" w:uiPriority="1" w:semiHidden="1" w:unhideWhenUsed="1"/>
     <w:lsdException w:name="Body Text" w:semiHidden="1" w:unhideWhenUsed="1"/>
     <w:lsdException w:name="Body Text Indent" w:semiHidden="1" w:unhideWhenUsed="1"/>
     <w:lsdException w:name="List Continue" w:semiHidden="1" w:unhideWhenUsed="1"/>
@@ -3774,8 +3876,8 @@
     <w:lsdException w:name="Subtle Reference" w:uiPriority="31" w:qFormat="1"/>
     <w:lsdException w:name="Intense Reference" w:uiPriority="32" w:qFormat="1"/>
     <w:lsdException w:name="Book Title" w:uiPriority="33" w:qFormat="1"/>
-    <w:lsdException w:name="Bibliography" w:semiHidden="1" w:uiPriority="37" w:unhideWhenUsed="1"/>
-    <w:lsdException w:name="TOC Heading" w:semiHidden="1" w:uiPriority="39" w:unhideWhenUsed="1" w:qFormat="1"/>
+    <w:lsdException w:name="Bibliography" w:uiPriority="37" w:semiHidden="1" w:unhideWhenUsed="1"/>
+    <w:lsdException w:name="TOC Heading" w:uiPriority="39" w:semiHidden="1" w:unhideWhenUsed="1" w:qFormat="1"/>
     <w:lsdException w:name="Plain Table 1" w:uiPriority="41"/>
     <w:lsdException w:name="Plain Table 2" w:uiPriority="42"/>
     <w:lsdException w:name="Plain Table 3" w:uiPriority="43"/>
@@ -3886,37 +3988,46 @@
     <w:lsdException w:name="Unresolved Mention" w:semiHidden="1" w:unhideWhenUsed="1"/>
     <w:lsdException w:name="Smart Link" w:semiHidden="1" w:unhideWhenUsed="1"/>
   </w:latentStyles>
-  <w:style w:type="paragraph" w:default="1" w:styleId="Normal">
+  <w:style w:type="paragraph" w:styleId="Normal" w:default="1">
     <w:name w:val="Normal"/>
     <w:qFormat/>
   </w:style>
   <w:style w:type="paragraph" w:styleId="Heading1">
+    <w:uiPriority w:val="9"/>
     <w:name w:val="heading 1"/>
     <w:basedOn w:val="Normal"/>
     <w:next w:val="Normal"/>
     <w:link w:val="Heading1Char"/>
-    <w:uiPriority w:val="9"/>
     <w:qFormat/>
-    <w:rsid w:val="00867154"/>
+    <w:rsid w:val="4490350F"/>
+    <w:rPr>
+      <w:rFonts w:ascii="Calibri" w:hAnsi="Calibri" w:eastAsia="Calibri" w:cs="Calibri" w:asciiTheme="majorAscii" w:hAnsiTheme="majorAscii" w:eastAsiaTheme="minorAscii" w:cstheme="majorEastAsia"/>
+      <w:b w:val="1"/>
+      <w:bCs w:val="1"/>
+      <w:i w:val="0"/>
+      <w:iCs w:val="0"/>
+      <w:noProof w:val="0"/>
+      <w:color w:val="auto"/>
+      <w:sz w:val="32"/>
+      <w:szCs w:val="32"/>
+      <w:lang w:val="en-US" w:eastAsia="en-US" w:bidi="ar-SA"/>
+    </w:rPr>
     <w:pPr>
-      <w:keepNext/>
-      <w:keepLines/>
-      <w:spacing w:before="240" w:after="0"/>
+      <w:keepNext w:val="0"/>
+      <w:keepLines w:val="0"/>
+      <w:spacing w:before="240" w:after="0" w:line="259" w:lineRule="auto"/>
+      <w:ind w:firstLine="720"/>
+      <w:jc w:val="center"/>
       <w:outlineLvl w:val="0"/>
     </w:pPr>
-    <w:rPr>
-      <w:rFonts w:asciiTheme="majorHAnsi" w:eastAsiaTheme="majorEastAsia" w:hAnsiTheme="majorHAnsi" w:cstheme="majorBidi"/>
-      <w:color w:val="2E74B5" w:themeColor="accent1" w:themeShade="BF"/>
-      <w:sz w:val="32"/>
-      <w:szCs w:val="32"/>
-    </w:rPr>
   </w:style>
-  <w:style w:type="character" w:default="1" w:styleId="DefaultParagraphFont">
+  <w:style w:type="character" w:styleId="DefaultParagraphFont" w:default="1">
     <w:name w:val="Default Paragraph Font"/>
     <w:uiPriority w:val="1"/>
+    <w:semiHidden/>
     <w:unhideWhenUsed/>
   </w:style>
-  <w:style w:type="table" w:default="1" w:styleId="TableNormal">
+  <w:style w:type="table" w:styleId="TableNormal" w:default="1">
     <w:name w:val="Normal Table"/>
     <w:uiPriority w:val="99"/>
     <w:semiHidden/>
@@ -3931,28 +4042,24 @@
       </w:tblCellMar>
     </w:tblPr>
   </w:style>
-  <w:style w:type="numbering" w:default="1" w:styleId="NoList">
+  <w:style w:type="numbering" w:styleId="NoList" w:default="1">
     <w:name w:val="No List"/>
     <w:uiPriority w:val="99"/>
     <w:semiHidden/>
     <w:unhideWhenUsed/>
   </w:style>
   <w:style w:type="paragraph" w:styleId="Header">
+    <w:uiPriority w:val="99"/>
     <w:name w:val="header"/>
     <w:basedOn w:val="Normal"/>
+    <w:unhideWhenUsed/>
     <w:link w:val="HeaderChar"/>
-    <w:uiPriority w:val="99"/>
-    <w:unhideWhenUsed/>
-    <w:rsid w:val="00862194"/>
+    <w:rsid w:val="4490350F"/>
     <w:pPr>
-      <w:tabs>
-        <w:tab w:val="center" w:pos="4680"/>
-        <w:tab w:val="right" w:pos="9360"/>
-      </w:tabs>
       <w:spacing w:after="0" w:line="240" w:lineRule="auto"/>
     </w:pPr>
   </w:style>
-  <w:style w:type="character" w:customStyle="1" w:styleId="HeaderChar">
+  <w:style w:type="character" w:styleId="HeaderChar" w:customStyle="1">
     <w:name w:val="Header Char"/>
     <w:basedOn w:val="DefaultParagraphFont"/>
     <w:link w:val="Header"/>
@@ -3960,21 +4067,17 @@
     <w:rsid w:val="00862194"/>
   </w:style>
   <w:style w:type="paragraph" w:styleId="Footer">
+    <w:uiPriority w:val="99"/>
     <w:name w:val="footer"/>
     <w:basedOn w:val="Normal"/>
+    <w:unhideWhenUsed/>
     <w:link w:val="FooterChar"/>
-    <w:uiPriority w:val="99"/>
-    <w:unhideWhenUsed/>
-    <w:rsid w:val="00862194"/>
+    <w:rsid w:val="4490350F"/>
     <w:pPr>
-      <w:tabs>
-        <w:tab w:val="center" w:pos="4680"/>
-        <w:tab w:val="right" w:pos="9360"/>
-      </w:tabs>
       <w:spacing w:after="0" w:line="240" w:lineRule="auto"/>
     </w:pPr>
   </w:style>
-  <w:style w:type="character" w:customStyle="1" w:styleId="FooterChar">
+  <w:style w:type="character" w:styleId="FooterChar" w:customStyle="1">
     <w:name w:val="Footer Char"/>
     <w:basedOn w:val="DefaultParagraphFont"/>
     <w:link w:val="Footer"/>
@@ -3991,7 +4094,7 @@
       <w:spacing w:before="100" w:beforeAutospacing="1" w:after="100" w:afterAutospacing="1" w:line="240" w:lineRule="auto"/>
     </w:pPr>
     <w:rPr>
-      <w:rFonts w:ascii="Times New Roman" w:eastAsia="Times New Roman" w:hAnsi="Times New Roman" w:cs="Times New Roman"/>
+      <w:rFonts w:ascii="Times New Roman" w:hAnsi="Times New Roman" w:eastAsia="Times New Roman" w:cs="Times New Roman"/>
       <w:sz w:val="24"/>
       <w:szCs w:val="24"/>
     </w:rPr>
@@ -4012,7 +4115,7 @@
       <w:szCs w:val="20"/>
     </w:rPr>
   </w:style>
-  <w:style w:type="character" w:customStyle="1" w:styleId="CommentTextChar">
+  <w:style w:type="character" w:styleId="CommentTextChar" w:customStyle="1">
     <w:name w:val="Comment Text Char"/>
     <w:basedOn w:val="DefaultParagraphFont"/>
     <w:link w:val="CommentText"/>
@@ -4049,39 +4152,42 @@
     </w:rPr>
     <w:tblPr>
       <w:tblBorders>
-        <w:top w:val="single" w:sz="4" w:space="0" w:color="auto"/>
-        <w:left w:val="single" w:sz="4" w:space="0" w:color="auto"/>
-        <w:bottom w:val="single" w:sz="4" w:space="0" w:color="auto"/>
-        <w:right w:val="single" w:sz="4" w:space="0" w:color="auto"/>
-        <w:insideH w:val="single" w:sz="4" w:space="0" w:color="auto"/>
-        <w:insideV w:val="single" w:sz="4" w:space="0" w:color="auto"/>
+        <w:top w:val="single" w:color="auto" w:sz="4" w:space="0"/>
+        <w:left w:val="single" w:color="auto" w:sz="4" w:space="0"/>
+        <w:bottom w:val="single" w:color="auto" w:sz="4" w:space="0"/>
+        <w:right w:val="single" w:color="auto" w:sz="4" w:space="0"/>
+        <w:insideH w:val="single" w:color="auto" w:sz="4" w:space="0"/>
+        <w:insideV w:val="single" w:color="auto" w:sz="4" w:space="0"/>
       </w:tblBorders>
     </w:tblPr>
   </w:style>
-  <w:style w:type="character" w:customStyle="1" w:styleId="Heading1Char">
+  <w:style w:type="character" w:styleId="Heading1Char" w:customStyle="true">
+    <w:uiPriority w:val="9"/>
     <w:name w:val="Heading 1 Char"/>
     <w:basedOn w:val="DefaultParagraphFont"/>
     <w:link w:val="Heading1"/>
-    <w:uiPriority w:val="9"/>
-    <w:rsid w:val="00867154"/>
+    <w:rsid w:val="4490350F"/>
     <w:rPr>
-      <w:rFonts w:asciiTheme="majorHAnsi" w:eastAsiaTheme="majorEastAsia" w:hAnsiTheme="majorHAnsi" w:cstheme="majorBidi"/>
-      <w:color w:val="2E74B5" w:themeColor="accent1" w:themeShade="BF"/>
+      <w:rFonts w:ascii="Calibri" w:hAnsi="Calibri" w:eastAsia="Calibri" w:cs="Calibri" w:asciiTheme="majorAscii" w:hAnsiTheme="majorAscii" w:eastAsiaTheme="minorAscii" w:cstheme="majorEastAsia"/>
+      <w:b w:val="1"/>
+      <w:bCs w:val="1"/>
+      <w:i w:val="0"/>
+      <w:iCs w:val="0"/>
+      <w:noProof w:val="0"/>
+      <w:color w:val="auto"/>
       <w:sz w:val="32"/>
       <w:szCs w:val="32"/>
+      <w:lang w:val="en-US" w:eastAsia="en-US" w:bidi="ar-SA"/>
     </w:rPr>
   </w:style>
   <w:style w:type="paragraph" w:styleId="TOCHeading">
+    <w:uiPriority w:val="39"/>
     <w:name w:val="TOC Heading"/>
     <w:basedOn w:val="Heading1"/>
     <w:next w:val="Normal"/>
-    <w:uiPriority w:val="39"/>
     <w:unhideWhenUsed/>
     <w:qFormat/>
-    <w:rsid w:val="00867154"/>
-    <w:pPr>
-      <w:outlineLvl w:val="9"/>
-    </w:pPr>
+    <w:rsid w:val="4490350F"/>
   </w:style>
   <w:style w:type="paragraph" w:styleId="TOC1">
     <w:name w:val="toc 1"/>
@@ -4109,14 +4215,43 @@
     </w:pPr>
   </w:style>
   <w:style w:type="character" w:styleId="Hyperlink">
+    <w:uiPriority w:val="99"/>
     <w:name w:val="Hyperlink"/>
     <w:basedOn w:val="DefaultParagraphFont"/>
-    <w:uiPriority w:val="99"/>
     <w:unhideWhenUsed/>
-    <w:rsid w:val="00867154"/>
+    <w:rsid w:val="4490350F"/>
     <w:rPr>
-      <w:color w:val="0563C1" w:themeColor="hyperlink"/>
+      <w:color w:val="467886"/>
       <w:u w:val="single"/>
+    </w:rPr>
+  </w:style>
+  <w:style w:type="paragraph" w:styleId="Title">
+    <w:uiPriority w:val="10"/>
+    <w:name w:val="Title"/>
+    <w:basedOn w:val="Normal"/>
+    <w:next w:val="Normal"/>
+    <w:qFormat/>
+    <w:rsid w:val="4490350F"/>
+    <w:rPr>
+      <w:rFonts w:ascii="Calibri Light" w:hAnsi="Calibri Light" w:eastAsia="Calibri Light" w:cs="游ゴシック Light" w:asciiTheme="majorAscii" w:hAnsiTheme="majorAscii" w:eastAsiaTheme="minorAscii" w:cstheme="majorEastAsia"/>
+      <w:sz w:val="56"/>
+      <w:szCs w:val="56"/>
+    </w:rPr>
+    <w:pPr>
+      <w:spacing w:after="80" w:line="240" w:lineRule="auto"/>
+      <w:contextualSpacing/>
+    </w:pPr>
+  </w:style>
+  <w:style w:type="character" w:styleId="BookTitle">
+    <w:uiPriority w:val="33"/>
+    <w:name w:val="Book Title"/>
+    <w:basedOn w:val="DefaultParagraphFont"/>
+    <w:qFormat/>
+    <w:rsid w:val="4490350F"/>
+    <w:rPr>
+      <w:rFonts w:ascii="Times New Roman" w:hAnsi="Times New Roman" w:cs="Times New Roman"/>
+      <w:sz w:val="24"/>
+      <w:szCs w:val="24"/>
     </w:rPr>
   </w:style>
 </w:styles>
@@ -4395,6 +4530,15 @@
 </file>
 
 <file path=customXml/item2.xml><?xml version="1.0" encoding="utf-8"?>
+<?mso-contentType ?>
+<FormTemplates xmlns="http://schemas.microsoft.com/sharepoint/v3/contenttype/forms">
+  <Display>DocumentLibraryForm</Display>
+  <Edit>DocumentLibraryForm</Edit>
+  <New>DocumentLibraryForm</New>
+</FormTemplates>
+</file>
+
+<file path=customXml/item3.xml><?xml version="1.0" encoding="utf-8"?>
 <ct:contentTypeSchema xmlns:ct="http://schemas.microsoft.com/office/2006/metadata/contentType" xmlns:ma="http://schemas.microsoft.com/office/2006/metadata/properties/metaAttributes" ct:_="" ma:_="" ma:contentTypeName="Document" ma:contentTypeID="0x010100C39F2A75005F2D43B30369DAED2CCB1C" ma:contentTypeVersion="53" ma:contentTypeDescription="Create a new document." ma:contentTypeScope="" ma:versionID="931c84d67e18419342eb5e95d05b2da4">
   <xsd:schema xmlns:xsd="http://www.w3.org/2001/XMLSchema" xmlns:xs="http://www.w3.org/2001/XMLSchema" xmlns:p="http://schemas.microsoft.com/office/2006/metadata/properties" xmlns:ns1="http://schemas.microsoft.com/sharepoint/v3" xmlns:ns2="0feec74c-ecc7-44c3-9c64-3623cf89ed41" xmlns:ns3="1f707338-ea0f-4fe5-baee-59b996692b22" targetNamespace="http://schemas.microsoft.com/office/2006/metadata/properties" ma:root="true" ma:fieldsID="fd4ffe41e29d31df90f4ad778a78b798" ns1:_="" ns2:_="" ns3:_="">
     <xsd:import namespace="http://schemas.microsoft.com/sharepoint/v3"/>
@@ -4918,15 +5062,6 @@
 </ct:contentTypeSchema>
 </file>
 
-<file path=customXml/item3.xml><?xml version="1.0" encoding="utf-8"?>
-<?mso-contentType ?>
-<FormTemplates xmlns="http://schemas.microsoft.com/sharepoint/v3/contenttype/forms">
-  <Display>DocumentLibraryForm</Display>
-  <Edit>DocumentLibraryForm</Edit>
-  <New>DocumentLibraryForm</New>
-</FormTemplates>
-</file>
-
 <file path=customXml/item4.xml><?xml version="1.0" encoding="utf-8"?>
 <p:properties xmlns:p="http://schemas.microsoft.com/office/2006/metadata/properties" xmlns:xsi="http://www.w3.org/2001/XMLSchema-instance" xmlns:pc="http://schemas.microsoft.com/office/infopath/2007/PartnerControls">
   <documentManagement>
@@ -4985,15 +5120,43 @@
 </file>
 
 <file path=customXml/itemProps2.xml><?xml version="1.0" encoding="utf-8"?>
-<ds:datastoreItem xmlns:ds="http://schemas.openxmlformats.org/officeDocument/2006/customXml" ds:itemID="{57B626BA-276F-4030-B3F5-361A83BC94D6}"/>
+<ds:datastoreItem xmlns:ds="http://schemas.openxmlformats.org/officeDocument/2006/customXml" ds:itemID="{058B8338-14CA-4188-BD42-819D944E715E}">
+  <ds:schemaRefs>
+    <ds:schemaRef ds:uri="http://schemas.microsoft.com/sharepoint/v3/contenttype/forms"/>
+  </ds:schemaRefs>
+</ds:datastoreItem>
 </file>
 
 <file path=customXml/itemProps3.xml><?xml version="1.0" encoding="utf-8"?>
-<ds:datastoreItem xmlns:ds="http://schemas.openxmlformats.org/officeDocument/2006/customXml" ds:itemID="{058B8338-14CA-4188-BD42-819D944E715E}"/>
+<ds:datastoreItem xmlns:ds="http://schemas.openxmlformats.org/officeDocument/2006/customXml" ds:itemID="{57B626BA-276F-4030-B3F5-361A83BC94D6}">
+  <ds:schemaRefs>
+    <ds:schemaRef ds:uri="http://schemas.microsoft.com/office/2006/metadata/contentType"/>
+    <ds:schemaRef ds:uri="http://schemas.microsoft.com/office/2006/metadata/properties/metaAttributes"/>
+    <ds:schemaRef ds:uri="http://www.w3.org/2001/XMLSchema"/>
+    <ds:schemaRef ds:uri="http://schemas.microsoft.com/office/2006/metadata/properties"/>
+    <ds:schemaRef ds:uri="http://schemas.microsoft.com/sharepoint/v3"/>
+    <ds:schemaRef ds:uri="0feec74c-ecc7-44c3-9c64-3623cf89ed41"/>
+    <ds:schemaRef ds:uri="1f707338-ea0f-4fe5-baee-59b996692b22"/>
+    <ds:schemaRef ds:uri="http://schemas.microsoft.com/office/2006/documentManagement/types"/>
+    <ds:schemaRef ds:uri="http://schemas.microsoft.com/office/infopath/2007/PartnerControls"/>
+    <ds:schemaRef ds:uri="http://schemas.openxmlformats.org/package/2006/metadata/core-properties"/>
+    <ds:schemaRef ds:uri="http://purl.org/dc/elements/1.1/"/>
+    <ds:schemaRef ds:uri="http://purl.org/dc/terms/"/>
+    <ds:schemaRef ds:uri="http://schemas.microsoft.com/internal/obd"/>
+  </ds:schemaRefs>
+</ds:datastoreItem>
 </file>
 
 <file path=customXml/itemProps4.xml><?xml version="1.0" encoding="utf-8"?>
-<ds:datastoreItem xmlns:ds="http://schemas.openxmlformats.org/officeDocument/2006/customXml" ds:itemID="{C53758A4-6EB4-4AA8-B806-814EC0CAC933}"/>
+<ds:datastoreItem xmlns:ds="http://schemas.openxmlformats.org/officeDocument/2006/customXml" ds:itemID="{C53758A4-6EB4-4AA8-B806-814EC0CAC933}">
+  <ds:schemaRefs>
+    <ds:schemaRef ds:uri="http://schemas.microsoft.com/office/2006/metadata/properties"/>
+    <ds:schemaRef ds:uri="http://schemas.microsoft.com/office/infopath/2007/PartnerControls"/>
+    <ds:schemaRef ds:uri="http://schemas.microsoft.com/sharepoint/v3"/>
+    <ds:schemaRef ds:uri="0feec74c-ecc7-44c3-9c64-3623cf89ed41"/>
+    <ds:schemaRef ds:uri="1f707338-ea0f-4fe5-baee-59b996692b22"/>
+  </ds:schemaRefs>
+</ds:datastoreItem>
 </file>
 
 <file path=docMetadata/LabelInfo.xml><?xml version="1.0" encoding="utf-8"?>

</xml_diff>